<commit_message>
stared code for stage 3 and finished data dictionary
</commit_message>
<xml_diff>
--- a/Development Document.docx
+++ b/Development Document.docx
@@ -24749,7 +24749,7 @@
           <w:bCs/>
           <w:color w:val="000000" w:themeColor="text1"/>
         </w:rPr>
-        <w:t>//new code within pawintComponent to draw rectangles of notes for extended lengths, rather than single cells</w:t>
+        <w:t>//new code within paintComponent to draw rectangles of notes for extended lengths, rather than single cells</w:t>
       </w:r>
     </w:p>
     <w:p>
@@ -24912,60 +24912,2108 @@
     </w:p>
     <w:p>
       <w:pPr>
-        <w:ind w:left="360"/>
-        <w:rPr>
-          <w:rFonts w:ascii="Aptos" w:eastAsia="Aptos" w:hAnsi="Aptos" w:cs="Aptos"/>
-          <w:b/>
-          <w:bCs/>
-          <w:color w:val="000000" w:themeColor="text1"/>
-        </w:rPr>
-      </w:pPr>
-      <w:r>
-        <w:rPr>
-          <w:rFonts w:ascii="Aptos" w:eastAsia="Aptos" w:hAnsi="Aptos" w:cs="Aptos"/>
-          <w:b/>
-          <w:bCs/>
-          <w:color w:val="000000" w:themeColor="text1"/>
-        </w:rPr>
-        <w:tab/>
-      </w:r>
-    </w:p>
-    <w:p>
-      <w:pPr>
-        <w:rPr>
-          <w:rFonts w:ascii="Aptos" w:eastAsia="Aptos" w:hAnsi="Aptos" w:cs="Aptos"/>
-          <w:b/>
-          <w:bCs/>
-          <w:color w:val="000000" w:themeColor="text1"/>
-        </w:rPr>
-      </w:pPr>
-      <w:r>
-        <w:rPr>
-          <w:rFonts w:ascii="Aptos" w:eastAsia="Aptos" w:hAnsi="Aptos" w:cs="Aptos"/>
-          <w:b/>
-          <w:bCs/>
+        <w:rPr>
+          <w:rFonts w:ascii="Aptos" w:eastAsia="Aptos" w:hAnsi="Aptos" w:cs="Aptos"/>
+          <w:b/>
+          <w:bCs/>
+          <w:color w:val="000000" w:themeColor="text1"/>
+        </w:rPr>
+      </w:pPr>
+    </w:p>
+    <w:p>
+      <w:pPr>
+        <w:rPr>
+          <w:rFonts w:ascii="Aptos" w:eastAsia="Aptos" w:hAnsi="Aptos" w:cs="Aptos"/>
+          <w:color w:val="000000" w:themeColor="text1"/>
+        </w:rPr>
+      </w:pPr>
+      <w:r>
+        <w:rPr>
+          <w:rFonts w:ascii="Aptos" w:eastAsia="Aptos" w:hAnsi="Aptos" w:cs="Aptos"/>
           <w:color w:val="000000" w:themeColor="text1"/>
         </w:rPr>
         <w:lastRenderedPageBreak/>
         <w:tab/>
-      </w:r>
-      <w:r>
-        <w:rPr>
-          <w:rFonts w:ascii="Aptos" w:eastAsia="Aptos" w:hAnsi="Aptos" w:cs="Aptos"/>
-          <w:b/>
-          <w:bCs/>
-          <w:color w:val="000000" w:themeColor="text1"/>
-        </w:rPr>
-        <w:tab/>
-      </w:r>
-      <w:r>
-        <w:rPr>
-          <w:rFonts w:ascii="Aptos" w:eastAsia="Aptos" w:hAnsi="Aptos" w:cs="Aptos"/>
-          <w:b/>
-          <w:bCs/>
-          <w:color w:val="000000" w:themeColor="text1"/>
-        </w:rPr>
-        <w:tab/>
+        <w:t xml:space="preserve">These updates in these classes should make my sequencer work with the new </w:t>
+      </w:r>
+      <w:r>
+        <w:rPr>
+          <w:rFonts w:ascii="Aptos" w:eastAsia="Aptos" w:hAnsi="Aptos" w:cs="Aptos"/>
+          <w:color w:val="000000" w:themeColor="text1"/>
+        </w:rPr>
+        <w:t>model for the timeline as an arraylist of the note class.</w:t>
+      </w:r>
+      <w:r>
+        <w:rPr>
+          <w:rFonts w:ascii="Aptos" w:eastAsia="Aptos" w:hAnsi="Aptos" w:cs="Aptos"/>
+          <w:color w:val="000000" w:themeColor="text1"/>
+        </w:rPr>
+        <w:t xml:space="preserve"> This means that I am able to add duration to each note which will give more functionality and usability to my user. </w:t>
+      </w:r>
+    </w:p>
+    <w:p>
+      <w:pPr>
+        <w:rPr>
+          <w:rFonts w:ascii="Aptos" w:eastAsia="Aptos" w:hAnsi="Aptos" w:cs="Aptos"/>
+          <w:color w:val="000000" w:themeColor="text1"/>
+        </w:rPr>
+      </w:pPr>
+      <w:r>
+        <w:rPr>
+          <w:rFonts w:ascii="Aptos" w:eastAsia="Aptos" w:hAnsi="Aptos" w:cs="Aptos"/>
+          <w:color w:val="000000" w:themeColor="text1"/>
+        </w:rPr>
+        <w:tab/>
+        <w:t xml:space="preserve">The next block of code that I will show is the code for </w:t>
+      </w:r>
+      <w:r>
+        <w:rPr>
+          <w:rFonts w:ascii="Aptos" w:eastAsia="Aptos" w:hAnsi="Aptos" w:cs="Aptos"/>
+          <w:color w:val="000000" w:themeColor="text1"/>
+        </w:rPr>
+        <w:t>removing effects. This is a relatively simple module, since it only involves creating a button in the effects page to remove the effect</w:t>
+      </w:r>
+      <w:r>
+        <w:rPr>
+          <w:rFonts w:ascii="Aptos" w:eastAsia="Aptos" w:hAnsi="Aptos" w:cs="Aptos"/>
+          <w:color w:val="000000" w:themeColor="text1"/>
+        </w:rPr>
+        <w:t>. This will be done in either the reverbEffectPanel or chorusEffectPanel</w:t>
+      </w:r>
+      <w:r>
+        <w:rPr>
+          <w:rFonts w:ascii="Aptos" w:eastAsia="Aptos" w:hAnsi="Aptos" w:cs="Aptos"/>
+          <w:color w:val="000000" w:themeColor="text1"/>
+        </w:rPr>
+        <w:t xml:space="preserve"> based on which effect they would like to remove. This button will have an action listener which removes the effect from the desired instrument.</w:t>
+      </w:r>
+      <w:r>
+        <w:rPr>
+          <w:rFonts w:ascii="Aptos" w:eastAsia="Aptos" w:hAnsi="Aptos" w:cs="Aptos"/>
+          <w:color w:val="000000" w:themeColor="text1"/>
+        </w:rPr>
+        <w:t xml:space="preserve"> I will also add a group of radio buttons</w:t>
+      </w:r>
+      <w:r>
+        <w:rPr>
+          <w:rFonts w:ascii="Aptos" w:eastAsia="Aptos" w:hAnsi="Aptos" w:cs="Aptos"/>
+          <w:color w:val="000000" w:themeColor="text1"/>
+        </w:rPr>
+        <w:t xml:space="preserve"> so that the desired instrument can be selected.</w:t>
+      </w:r>
+      <w:r>
+        <w:rPr>
+          <w:rFonts w:ascii="Aptos" w:eastAsia="Aptos" w:hAnsi="Aptos" w:cs="Aptos"/>
+          <w:color w:val="000000" w:themeColor="text1"/>
+        </w:rPr>
+        <w:t xml:space="preserve"> Additionally, a simple</w:t>
+      </w:r>
+      <w:r>
+        <w:rPr>
+          <w:rFonts w:ascii="Aptos" w:eastAsia="Aptos" w:hAnsi="Aptos" w:cs="Aptos"/>
+          <w:color w:val="000000" w:themeColor="text1"/>
+        </w:rPr>
+        <w:t xml:space="preserve"> removeReverb method will be created in the instrument class to complete the desired action of removing reverb</w:t>
+      </w:r>
+      <w:r>
+        <w:rPr>
+          <w:rFonts w:ascii="Aptos" w:eastAsia="Aptos" w:hAnsi="Aptos" w:cs="Aptos"/>
+          <w:color w:val="000000" w:themeColor="text1"/>
+        </w:rPr>
+        <w:t xml:space="preserve"> or chorus</w:t>
+      </w:r>
+      <w:r>
+        <w:rPr>
+          <w:rFonts w:ascii="Aptos" w:eastAsia="Aptos" w:hAnsi="Aptos" w:cs="Aptos"/>
+          <w:color w:val="000000" w:themeColor="text1"/>
+        </w:rPr>
+        <w:t xml:space="preserve">. This will simply set reverb </w:t>
+      </w:r>
+      <w:r>
+        <w:rPr>
+          <w:rFonts w:ascii="Aptos" w:eastAsia="Aptos" w:hAnsi="Aptos" w:cs="Aptos"/>
+          <w:color w:val="000000" w:themeColor="text1"/>
+        </w:rPr>
+        <w:t xml:space="preserve">or chorus </w:t>
+      </w:r>
+      <w:r>
+        <w:rPr>
+          <w:rFonts w:ascii="Aptos" w:eastAsia="Aptos" w:hAnsi="Aptos" w:cs="Aptos"/>
+          <w:color w:val="000000" w:themeColor="text1"/>
+        </w:rPr>
+        <w:t>to null.</w:t>
+      </w:r>
+      <w:r>
+        <w:rPr>
+          <w:rFonts w:ascii="Aptos" w:eastAsia="Aptos" w:hAnsi="Aptos" w:cs="Aptos"/>
+          <w:color w:val="000000" w:themeColor="text1"/>
+        </w:rPr>
+        <w:t xml:space="preserve"> Here is the pseudocode for this module:</w:t>
+      </w:r>
+    </w:p>
+    <w:p>
+      <w:pPr>
+        <w:rPr>
+          <w:rFonts w:ascii="Aptos" w:eastAsia="Aptos" w:hAnsi="Aptos" w:cs="Aptos"/>
+          <w:color w:val="000000" w:themeColor="text1"/>
+        </w:rPr>
+      </w:pPr>
+    </w:p>
+    <w:p>
+      <w:pPr>
+        <w:rPr>
+          <w:rFonts w:ascii="Aptos" w:eastAsia="Aptos" w:hAnsi="Aptos" w:cs="Aptos"/>
+          <w:b/>
+          <w:bCs/>
+          <w:color w:val="000000" w:themeColor="text1"/>
+        </w:rPr>
+      </w:pPr>
+      <w:r>
+        <w:rPr>
+          <w:rFonts w:ascii="Aptos" w:eastAsia="Aptos" w:hAnsi="Aptos" w:cs="Aptos"/>
+          <w:b/>
+          <w:bCs/>
+          <w:color w:val="000000" w:themeColor="text1"/>
+        </w:rPr>
+        <w:t>reverbRemove</w:t>
+      </w:r>
+      <w:r>
+        <w:rPr>
+          <w:rFonts w:ascii="Aptos" w:eastAsia="Aptos" w:hAnsi="Aptos" w:cs="Aptos"/>
+          <w:b/>
+          <w:bCs/>
+          <w:color w:val="000000" w:themeColor="text1"/>
+        </w:rPr>
+        <w:t>Button.addActionListener(ActionEvent e){</w:t>
+      </w:r>
+    </w:p>
+    <w:p>
+      <w:pPr>
+        <w:rPr>
+          <w:rFonts w:ascii="Aptos" w:eastAsia="Aptos" w:hAnsi="Aptos" w:cs="Aptos"/>
+          <w:b/>
+          <w:bCs/>
+          <w:color w:val="000000" w:themeColor="text1"/>
+        </w:rPr>
+      </w:pPr>
+      <w:r>
+        <w:rPr>
+          <w:rFonts w:ascii="Aptos" w:eastAsia="Aptos" w:hAnsi="Aptos" w:cs="Aptos"/>
+          <w:b/>
+          <w:bCs/>
+          <w:color w:val="000000" w:themeColor="text1"/>
+        </w:rPr>
+        <w:tab/>
+      </w:r>
+      <w:r>
+        <w:rPr>
+          <w:rFonts w:ascii="Aptos" w:eastAsia="Aptos" w:hAnsi="Aptos" w:cs="Aptos"/>
+          <w:b/>
+          <w:bCs/>
+          <w:color w:val="000000" w:themeColor="text1"/>
+        </w:rPr>
+        <w:t>switch(removeInstrumentRadioGroup.getValue){</w:t>
+      </w:r>
+    </w:p>
+    <w:p>
+      <w:pPr>
+        <w:rPr>
+          <w:rFonts w:ascii="Aptos" w:eastAsia="Aptos" w:hAnsi="Aptos" w:cs="Aptos"/>
+          <w:b/>
+          <w:bCs/>
+          <w:color w:val="000000" w:themeColor="text1"/>
+        </w:rPr>
+      </w:pPr>
+      <w:r>
+        <w:rPr>
+          <w:rFonts w:ascii="Aptos" w:eastAsia="Aptos" w:hAnsi="Aptos" w:cs="Aptos"/>
+          <w:b/>
+          <w:bCs/>
+          <w:color w:val="000000" w:themeColor="text1"/>
+        </w:rPr>
+        <w:tab/>
+      </w:r>
+      <w:r>
+        <w:rPr>
+          <w:rFonts w:ascii="Aptos" w:eastAsia="Aptos" w:hAnsi="Aptos" w:cs="Aptos"/>
+          <w:b/>
+          <w:bCs/>
+          <w:color w:val="000000" w:themeColor="text1"/>
+        </w:rPr>
+        <w:tab/>
+        <w:t xml:space="preserve">case </w:t>
+      </w:r>
+      <w:r>
+        <w:rPr>
+          <w:rFonts w:ascii="Aptos" w:eastAsia="Aptos" w:hAnsi="Aptos" w:cs="Aptos"/>
+          <w:b/>
+          <w:bCs/>
+          <w:color w:val="000000" w:themeColor="text1"/>
+        </w:rPr>
+        <w:t>“Instrument 1”:</w:t>
+      </w:r>
+    </w:p>
+    <w:p>
+      <w:pPr>
+        <w:rPr>
+          <w:rFonts w:ascii="Aptos" w:eastAsia="Aptos" w:hAnsi="Aptos" w:cs="Aptos"/>
+          <w:b/>
+          <w:bCs/>
+          <w:color w:val="000000" w:themeColor="text1"/>
+        </w:rPr>
+      </w:pPr>
+      <w:r>
+        <w:rPr>
+          <w:rFonts w:ascii="Aptos" w:eastAsia="Aptos" w:hAnsi="Aptos" w:cs="Aptos"/>
+          <w:b/>
+          <w:bCs/>
+          <w:color w:val="000000" w:themeColor="text1"/>
+        </w:rPr>
+        <w:tab/>
+      </w:r>
+      <w:r>
+        <w:rPr>
+          <w:rFonts w:ascii="Aptos" w:eastAsia="Aptos" w:hAnsi="Aptos" w:cs="Aptos"/>
+          <w:b/>
+          <w:bCs/>
+          <w:color w:val="000000" w:themeColor="text1"/>
+        </w:rPr>
+        <w:tab/>
+      </w:r>
+      <w:r>
+        <w:rPr>
+          <w:rFonts w:ascii="Aptos" w:eastAsia="Aptos" w:hAnsi="Aptos" w:cs="Aptos"/>
+          <w:b/>
+          <w:bCs/>
+          <w:color w:val="000000" w:themeColor="text1"/>
+        </w:rPr>
+        <w:tab/>
+      </w:r>
+      <w:r>
+        <w:rPr>
+          <w:rFonts w:ascii="Aptos" w:eastAsia="Aptos" w:hAnsi="Aptos" w:cs="Aptos"/>
+          <w:b/>
+          <w:bCs/>
+          <w:color w:val="000000" w:themeColor="text1"/>
+        </w:rPr>
+        <w:t>mainGUI.getInstrument(0).removeReverb();</w:t>
+      </w:r>
+    </w:p>
+    <w:p>
+      <w:pPr>
+        <w:rPr>
+          <w:rFonts w:ascii="Aptos" w:eastAsia="Aptos" w:hAnsi="Aptos" w:cs="Aptos"/>
+          <w:b/>
+          <w:bCs/>
+          <w:color w:val="000000" w:themeColor="text1"/>
+        </w:rPr>
+      </w:pPr>
+      <w:r>
+        <w:rPr>
+          <w:rFonts w:ascii="Aptos" w:eastAsia="Aptos" w:hAnsi="Aptos" w:cs="Aptos"/>
+          <w:b/>
+          <w:bCs/>
+          <w:color w:val="000000" w:themeColor="text1"/>
+        </w:rPr>
+        <w:tab/>
+      </w:r>
+      <w:r>
+        <w:rPr>
+          <w:rFonts w:ascii="Aptos" w:eastAsia="Aptos" w:hAnsi="Aptos" w:cs="Aptos"/>
+          <w:b/>
+          <w:bCs/>
+          <w:color w:val="000000" w:themeColor="text1"/>
+        </w:rPr>
+        <w:tab/>
+      </w:r>
+      <w:r>
+        <w:rPr>
+          <w:rFonts w:ascii="Aptos" w:eastAsia="Aptos" w:hAnsi="Aptos" w:cs="Aptos"/>
+          <w:b/>
+          <w:bCs/>
+          <w:color w:val="000000" w:themeColor="text1"/>
+        </w:rPr>
+        <w:tab/>
+        <w:t>break;</w:t>
+      </w:r>
+    </w:p>
+    <w:p>
+      <w:pPr>
+        <w:rPr>
+          <w:rFonts w:ascii="Aptos" w:eastAsia="Aptos" w:hAnsi="Aptos" w:cs="Aptos"/>
+          <w:b/>
+          <w:bCs/>
+          <w:color w:val="000000" w:themeColor="text1"/>
+        </w:rPr>
+      </w:pPr>
+      <w:r>
+        <w:rPr>
+          <w:rFonts w:ascii="Aptos" w:eastAsia="Aptos" w:hAnsi="Aptos" w:cs="Aptos"/>
+          <w:b/>
+          <w:bCs/>
+          <w:color w:val="000000" w:themeColor="text1"/>
+        </w:rPr>
+        <w:tab/>
+      </w:r>
+      <w:r>
+        <w:rPr>
+          <w:rFonts w:ascii="Aptos" w:eastAsia="Aptos" w:hAnsi="Aptos" w:cs="Aptos"/>
+          <w:b/>
+          <w:bCs/>
+          <w:color w:val="000000" w:themeColor="text1"/>
+        </w:rPr>
+        <w:tab/>
+        <w:t>case “Instrument 2”:</w:t>
+      </w:r>
+    </w:p>
+    <w:p>
+      <w:pPr>
+        <w:rPr>
+          <w:rFonts w:ascii="Aptos" w:eastAsia="Aptos" w:hAnsi="Aptos" w:cs="Aptos"/>
+          <w:b/>
+          <w:bCs/>
+          <w:color w:val="000000" w:themeColor="text1"/>
+        </w:rPr>
+      </w:pPr>
+      <w:r>
+        <w:rPr>
+          <w:rFonts w:ascii="Aptos" w:eastAsia="Aptos" w:hAnsi="Aptos" w:cs="Aptos"/>
+          <w:b/>
+          <w:bCs/>
+          <w:color w:val="000000" w:themeColor="text1"/>
+        </w:rPr>
+        <w:tab/>
+      </w:r>
+      <w:r>
+        <w:rPr>
+          <w:rFonts w:ascii="Aptos" w:eastAsia="Aptos" w:hAnsi="Aptos" w:cs="Aptos"/>
+          <w:b/>
+          <w:bCs/>
+          <w:color w:val="000000" w:themeColor="text1"/>
+        </w:rPr>
+        <w:tab/>
+      </w:r>
+      <w:r>
+        <w:rPr>
+          <w:rFonts w:ascii="Aptos" w:eastAsia="Aptos" w:hAnsi="Aptos" w:cs="Aptos"/>
+          <w:b/>
+          <w:bCs/>
+          <w:color w:val="000000" w:themeColor="text1"/>
+        </w:rPr>
+        <w:tab/>
+        <w:t>mainGUI.getInstrument(1).removeReverb();</w:t>
+      </w:r>
+    </w:p>
+    <w:p>
+      <w:pPr>
+        <w:rPr>
+          <w:rFonts w:ascii="Aptos" w:eastAsia="Aptos" w:hAnsi="Aptos" w:cs="Aptos"/>
+          <w:b/>
+          <w:bCs/>
+          <w:color w:val="000000" w:themeColor="text1"/>
+        </w:rPr>
+      </w:pPr>
+      <w:r>
+        <w:rPr>
+          <w:rFonts w:ascii="Aptos" w:eastAsia="Aptos" w:hAnsi="Aptos" w:cs="Aptos"/>
+          <w:b/>
+          <w:bCs/>
+          <w:color w:val="000000" w:themeColor="text1"/>
+        </w:rPr>
+        <w:tab/>
+      </w:r>
+      <w:r>
+        <w:rPr>
+          <w:rFonts w:ascii="Aptos" w:eastAsia="Aptos" w:hAnsi="Aptos" w:cs="Aptos"/>
+          <w:b/>
+          <w:bCs/>
+          <w:color w:val="000000" w:themeColor="text1"/>
+        </w:rPr>
+        <w:tab/>
+      </w:r>
+      <w:r>
+        <w:rPr>
+          <w:rFonts w:ascii="Aptos" w:eastAsia="Aptos" w:hAnsi="Aptos" w:cs="Aptos"/>
+          <w:b/>
+          <w:bCs/>
+          <w:color w:val="000000" w:themeColor="text1"/>
+        </w:rPr>
+        <w:tab/>
+        <w:t>break;</w:t>
+      </w:r>
+    </w:p>
+    <w:p>
+      <w:pPr>
+        <w:rPr>
+          <w:rFonts w:ascii="Aptos" w:eastAsia="Aptos" w:hAnsi="Aptos" w:cs="Aptos"/>
+          <w:b/>
+          <w:bCs/>
+          <w:color w:val="000000" w:themeColor="text1"/>
+        </w:rPr>
+      </w:pPr>
+      <w:r>
+        <w:rPr>
+          <w:rFonts w:ascii="Aptos" w:eastAsia="Aptos" w:hAnsi="Aptos" w:cs="Aptos"/>
+          <w:b/>
+          <w:bCs/>
+          <w:color w:val="000000" w:themeColor="text1"/>
+        </w:rPr>
+        <w:tab/>
+      </w:r>
+      <w:r>
+        <w:rPr>
+          <w:rFonts w:ascii="Aptos" w:eastAsia="Aptos" w:hAnsi="Aptos" w:cs="Aptos"/>
+          <w:b/>
+          <w:bCs/>
+          <w:color w:val="000000" w:themeColor="text1"/>
+        </w:rPr>
+        <w:tab/>
+      </w:r>
+      <w:r>
+        <w:rPr>
+          <w:rFonts w:ascii="Aptos" w:eastAsia="Aptos" w:hAnsi="Aptos" w:cs="Aptos"/>
+          <w:b/>
+          <w:bCs/>
+          <w:color w:val="000000" w:themeColor="text1"/>
+        </w:rPr>
+        <w:t xml:space="preserve">case “Instrument </w:t>
+      </w:r>
+      <w:r>
+        <w:rPr>
+          <w:rFonts w:ascii="Aptos" w:eastAsia="Aptos" w:hAnsi="Aptos" w:cs="Aptos"/>
+          <w:b/>
+          <w:bCs/>
+          <w:color w:val="000000" w:themeColor="text1"/>
+        </w:rPr>
+        <w:t>3”</w:t>
+      </w:r>
+      <w:r>
+        <w:rPr>
+          <w:rFonts w:ascii="Aptos" w:eastAsia="Aptos" w:hAnsi="Aptos" w:cs="Aptos"/>
+          <w:b/>
+          <w:bCs/>
+          <w:color w:val="000000" w:themeColor="text1"/>
+        </w:rPr>
+        <w:t>:</w:t>
+      </w:r>
+    </w:p>
+    <w:p>
+      <w:pPr>
+        <w:rPr>
+          <w:rFonts w:ascii="Aptos" w:eastAsia="Aptos" w:hAnsi="Aptos" w:cs="Aptos"/>
+          <w:b/>
+          <w:bCs/>
+          <w:color w:val="000000" w:themeColor="text1"/>
+        </w:rPr>
+      </w:pPr>
+      <w:r>
+        <w:rPr>
+          <w:rFonts w:ascii="Aptos" w:eastAsia="Aptos" w:hAnsi="Aptos" w:cs="Aptos"/>
+          <w:b/>
+          <w:bCs/>
+          <w:color w:val="000000" w:themeColor="text1"/>
+        </w:rPr>
+        <w:tab/>
+      </w:r>
+      <w:r>
+        <w:rPr>
+          <w:rFonts w:ascii="Aptos" w:eastAsia="Aptos" w:hAnsi="Aptos" w:cs="Aptos"/>
+          <w:b/>
+          <w:bCs/>
+          <w:color w:val="000000" w:themeColor="text1"/>
+        </w:rPr>
+        <w:tab/>
+      </w:r>
+      <w:r>
+        <w:rPr>
+          <w:rFonts w:ascii="Aptos" w:eastAsia="Aptos" w:hAnsi="Aptos" w:cs="Aptos"/>
+          <w:b/>
+          <w:bCs/>
+          <w:color w:val="000000" w:themeColor="text1"/>
+        </w:rPr>
+        <w:tab/>
+        <w:t>mainGUI.getInstrument(</w:t>
+      </w:r>
+      <w:r>
+        <w:rPr>
+          <w:rFonts w:ascii="Aptos" w:eastAsia="Aptos" w:hAnsi="Aptos" w:cs="Aptos"/>
+          <w:b/>
+          <w:bCs/>
+          <w:color w:val="000000" w:themeColor="text1"/>
+        </w:rPr>
+        <w:t>3</w:t>
+      </w:r>
+      <w:r>
+        <w:rPr>
+          <w:rFonts w:ascii="Aptos" w:eastAsia="Aptos" w:hAnsi="Aptos" w:cs="Aptos"/>
+          <w:b/>
+          <w:bCs/>
+          <w:color w:val="000000" w:themeColor="text1"/>
+        </w:rPr>
+        <w:t>).removeReverb();</w:t>
+      </w:r>
+    </w:p>
+    <w:p>
+      <w:pPr>
+        <w:rPr>
+          <w:rFonts w:ascii="Aptos" w:eastAsia="Aptos" w:hAnsi="Aptos" w:cs="Aptos"/>
+          <w:b/>
+          <w:bCs/>
+          <w:color w:val="000000" w:themeColor="text1"/>
+        </w:rPr>
+      </w:pPr>
+      <w:r>
+        <w:rPr>
+          <w:rFonts w:ascii="Aptos" w:eastAsia="Aptos" w:hAnsi="Aptos" w:cs="Aptos"/>
+          <w:b/>
+          <w:bCs/>
+          <w:color w:val="000000" w:themeColor="text1"/>
+        </w:rPr>
+        <w:tab/>
+      </w:r>
+      <w:r>
+        <w:rPr>
+          <w:rFonts w:ascii="Aptos" w:eastAsia="Aptos" w:hAnsi="Aptos" w:cs="Aptos"/>
+          <w:b/>
+          <w:bCs/>
+          <w:color w:val="000000" w:themeColor="text1"/>
+        </w:rPr>
+        <w:tab/>
+      </w:r>
+      <w:r>
+        <w:rPr>
+          <w:rFonts w:ascii="Aptos" w:eastAsia="Aptos" w:hAnsi="Aptos" w:cs="Aptos"/>
+          <w:b/>
+          <w:bCs/>
+          <w:color w:val="000000" w:themeColor="text1"/>
+        </w:rPr>
+        <w:tab/>
+        <w:t>break;</w:t>
+      </w:r>
+    </w:p>
+    <w:p>
+      <w:pPr>
+        <w:rPr>
+          <w:rFonts w:ascii="Aptos" w:eastAsia="Aptos" w:hAnsi="Aptos" w:cs="Aptos"/>
+          <w:b/>
+          <w:bCs/>
+          <w:color w:val="000000" w:themeColor="text1"/>
+        </w:rPr>
+      </w:pPr>
+      <w:r>
+        <w:rPr>
+          <w:rFonts w:ascii="Aptos" w:eastAsia="Aptos" w:hAnsi="Aptos" w:cs="Aptos"/>
+          <w:b/>
+          <w:bCs/>
+          <w:color w:val="000000" w:themeColor="text1"/>
+        </w:rPr>
+        <w:tab/>
+      </w:r>
+      <w:r>
+        <w:rPr>
+          <w:rFonts w:ascii="Aptos" w:eastAsia="Aptos" w:hAnsi="Aptos" w:cs="Aptos"/>
+          <w:b/>
+          <w:bCs/>
+          <w:color w:val="000000" w:themeColor="text1"/>
+        </w:rPr>
+        <w:tab/>
+      </w:r>
+      <w:r>
+        <w:rPr>
+          <w:rFonts w:ascii="Aptos" w:eastAsia="Aptos" w:hAnsi="Aptos" w:cs="Aptos"/>
+          <w:b/>
+          <w:bCs/>
+          <w:color w:val="000000" w:themeColor="text1"/>
+        </w:rPr>
+        <w:t xml:space="preserve">case “Instrument </w:t>
+      </w:r>
+      <w:r>
+        <w:rPr>
+          <w:rFonts w:ascii="Aptos" w:eastAsia="Aptos" w:hAnsi="Aptos" w:cs="Aptos"/>
+          <w:b/>
+          <w:bCs/>
+          <w:color w:val="000000" w:themeColor="text1"/>
+        </w:rPr>
+        <w:t>4”</w:t>
+      </w:r>
+      <w:r>
+        <w:rPr>
+          <w:rFonts w:ascii="Aptos" w:eastAsia="Aptos" w:hAnsi="Aptos" w:cs="Aptos"/>
+          <w:b/>
+          <w:bCs/>
+          <w:color w:val="000000" w:themeColor="text1"/>
+        </w:rPr>
+        <w:t>:</w:t>
+      </w:r>
+    </w:p>
+    <w:p>
+      <w:pPr>
+        <w:rPr>
+          <w:rFonts w:ascii="Aptos" w:eastAsia="Aptos" w:hAnsi="Aptos" w:cs="Aptos"/>
+          <w:b/>
+          <w:bCs/>
+          <w:color w:val="000000" w:themeColor="text1"/>
+        </w:rPr>
+      </w:pPr>
+      <w:r>
+        <w:rPr>
+          <w:rFonts w:ascii="Aptos" w:eastAsia="Aptos" w:hAnsi="Aptos" w:cs="Aptos"/>
+          <w:b/>
+          <w:bCs/>
+          <w:color w:val="000000" w:themeColor="text1"/>
+        </w:rPr>
+        <w:tab/>
+      </w:r>
+      <w:r>
+        <w:rPr>
+          <w:rFonts w:ascii="Aptos" w:eastAsia="Aptos" w:hAnsi="Aptos" w:cs="Aptos"/>
+          <w:b/>
+          <w:bCs/>
+          <w:color w:val="000000" w:themeColor="text1"/>
+        </w:rPr>
+        <w:tab/>
+      </w:r>
+      <w:r>
+        <w:rPr>
+          <w:rFonts w:ascii="Aptos" w:eastAsia="Aptos" w:hAnsi="Aptos" w:cs="Aptos"/>
+          <w:b/>
+          <w:bCs/>
+          <w:color w:val="000000" w:themeColor="text1"/>
+        </w:rPr>
+        <w:tab/>
+        <w:t>mainGUI.getInstrument(</w:t>
+      </w:r>
+      <w:r>
+        <w:rPr>
+          <w:rFonts w:ascii="Aptos" w:eastAsia="Aptos" w:hAnsi="Aptos" w:cs="Aptos"/>
+          <w:b/>
+          <w:bCs/>
+          <w:color w:val="000000" w:themeColor="text1"/>
+        </w:rPr>
+        <w:t>4</w:t>
+      </w:r>
+      <w:r>
+        <w:rPr>
+          <w:rFonts w:ascii="Aptos" w:eastAsia="Aptos" w:hAnsi="Aptos" w:cs="Aptos"/>
+          <w:b/>
+          <w:bCs/>
+          <w:color w:val="000000" w:themeColor="text1"/>
+        </w:rPr>
+        <w:t>).removeReverb();</w:t>
+      </w:r>
+    </w:p>
+    <w:p>
+      <w:pPr>
+        <w:rPr>
+          <w:rFonts w:ascii="Aptos" w:eastAsia="Aptos" w:hAnsi="Aptos" w:cs="Aptos"/>
+          <w:b/>
+          <w:bCs/>
+          <w:color w:val="000000" w:themeColor="text1"/>
+        </w:rPr>
+      </w:pPr>
+      <w:r>
+        <w:rPr>
+          <w:rFonts w:ascii="Aptos" w:eastAsia="Aptos" w:hAnsi="Aptos" w:cs="Aptos"/>
+          <w:b/>
+          <w:bCs/>
+          <w:color w:val="000000" w:themeColor="text1"/>
+        </w:rPr>
+        <w:tab/>
+      </w:r>
+      <w:r>
+        <w:rPr>
+          <w:rFonts w:ascii="Aptos" w:eastAsia="Aptos" w:hAnsi="Aptos" w:cs="Aptos"/>
+          <w:b/>
+          <w:bCs/>
+          <w:color w:val="000000" w:themeColor="text1"/>
+        </w:rPr>
+        <w:tab/>
+      </w:r>
+      <w:r>
+        <w:rPr>
+          <w:rFonts w:ascii="Aptos" w:eastAsia="Aptos" w:hAnsi="Aptos" w:cs="Aptos"/>
+          <w:b/>
+          <w:bCs/>
+          <w:color w:val="000000" w:themeColor="text1"/>
+        </w:rPr>
+        <w:tab/>
+        <w:t>break;</w:t>
+      </w:r>
+    </w:p>
+    <w:p>
+      <w:pPr>
+        <w:rPr>
+          <w:rFonts w:ascii="Aptos" w:eastAsia="Aptos" w:hAnsi="Aptos" w:cs="Aptos"/>
+          <w:b/>
+          <w:bCs/>
+          <w:color w:val="000000" w:themeColor="text1"/>
+        </w:rPr>
+      </w:pPr>
+      <w:r>
+        <w:rPr>
+          <w:rFonts w:ascii="Aptos" w:eastAsia="Aptos" w:hAnsi="Aptos" w:cs="Aptos"/>
+          <w:b/>
+          <w:bCs/>
+          <w:color w:val="000000" w:themeColor="text1"/>
+        </w:rPr>
+        <w:tab/>
+      </w:r>
+      <w:r>
+        <w:rPr>
+          <w:rFonts w:ascii="Aptos" w:eastAsia="Aptos" w:hAnsi="Aptos" w:cs="Aptos"/>
+          <w:b/>
+          <w:bCs/>
+          <w:color w:val="000000" w:themeColor="text1"/>
+        </w:rPr>
+        <w:tab/>
+      </w:r>
+      <w:r>
+        <w:rPr>
+          <w:rFonts w:ascii="Aptos" w:eastAsia="Aptos" w:hAnsi="Aptos" w:cs="Aptos"/>
+          <w:b/>
+          <w:bCs/>
+          <w:color w:val="000000" w:themeColor="text1"/>
+        </w:rPr>
+        <w:t xml:space="preserve">case “Instrument </w:t>
+      </w:r>
+      <w:r>
+        <w:rPr>
+          <w:rFonts w:ascii="Aptos" w:eastAsia="Aptos" w:hAnsi="Aptos" w:cs="Aptos"/>
+          <w:b/>
+          <w:bCs/>
+          <w:color w:val="000000" w:themeColor="text1"/>
+        </w:rPr>
+        <w:t>5”</w:t>
+      </w:r>
+      <w:r>
+        <w:rPr>
+          <w:rFonts w:ascii="Aptos" w:eastAsia="Aptos" w:hAnsi="Aptos" w:cs="Aptos"/>
+          <w:b/>
+          <w:bCs/>
+          <w:color w:val="000000" w:themeColor="text1"/>
+        </w:rPr>
+        <w:t>:</w:t>
+      </w:r>
+    </w:p>
+    <w:p>
+      <w:pPr>
+        <w:rPr>
+          <w:rFonts w:ascii="Aptos" w:eastAsia="Aptos" w:hAnsi="Aptos" w:cs="Aptos"/>
+          <w:b/>
+          <w:bCs/>
+          <w:color w:val="000000" w:themeColor="text1"/>
+        </w:rPr>
+      </w:pPr>
+      <w:r>
+        <w:rPr>
+          <w:rFonts w:ascii="Aptos" w:eastAsia="Aptos" w:hAnsi="Aptos" w:cs="Aptos"/>
+          <w:b/>
+          <w:bCs/>
+          <w:color w:val="000000" w:themeColor="text1"/>
+        </w:rPr>
+        <w:tab/>
+      </w:r>
+      <w:r>
+        <w:rPr>
+          <w:rFonts w:ascii="Aptos" w:eastAsia="Aptos" w:hAnsi="Aptos" w:cs="Aptos"/>
+          <w:b/>
+          <w:bCs/>
+          <w:color w:val="000000" w:themeColor="text1"/>
+        </w:rPr>
+        <w:tab/>
+      </w:r>
+      <w:r>
+        <w:rPr>
+          <w:rFonts w:ascii="Aptos" w:eastAsia="Aptos" w:hAnsi="Aptos" w:cs="Aptos"/>
+          <w:b/>
+          <w:bCs/>
+          <w:color w:val="000000" w:themeColor="text1"/>
+        </w:rPr>
+        <w:tab/>
+        <w:t>mainGUI.getInstrument(</w:t>
+      </w:r>
+      <w:r>
+        <w:rPr>
+          <w:rFonts w:ascii="Aptos" w:eastAsia="Aptos" w:hAnsi="Aptos" w:cs="Aptos"/>
+          <w:b/>
+          <w:bCs/>
+          <w:color w:val="000000" w:themeColor="text1"/>
+        </w:rPr>
+        <w:t>5</w:t>
+      </w:r>
+      <w:r>
+        <w:rPr>
+          <w:rFonts w:ascii="Aptos" w:eastAsia="Aptos" w:hAnsi="Aptos" w:cs="Aptos"/>
+          <w:b/>
+          <w:bCs/>
+          <w:color w:val="000000" w:themeColor="text1"/>
+        </w:rPr>
+        <w:t>).removeReverb();</w:t>
+      </w:r>
+    </w:p>
+    <w:p>
+      <w:pPr>
+        <w:rPr>
+          <w:rFonts w:ascii="Aptos" w:eastAsia="Aptos" w:hAnsi="Aptos" w:cs="Aptos"/>
+          <w:b/>
+          <w:bCs/>
+          <w:color w:val="000000" w:themeColor="text1"/>
+        </w:rPr>
+      </w:pPr>
+      <w:r>
+        <w:rPr>
+          <w:rFonts w:ascii="Aptos" w:eastAsia="Aptos" w:hAnsi="Aptos" w:cs="Aptos"/>
+          <w:b/>
+          <w:bCs/>
+          <w:color w:val="000000" w:themeColor="text1"/>
+        </w:rPr>
+        <w:tab/>
+      </w:r>
+      <w:r>
+        <w:rPr>
+          <w:rFonts w:ascii="Aptos" w:eastAsia="Aptos" w:hAnsi="Aptos" w:cs="Aptos"/>
+          <w:b/>
+          <w:bCs/>
+          <w:color w:val="000000" w:themeColor="text1"/>
+        </w:rPr>
+        <w:tab/>
+      </w:r>
+      <w:r>
+        <w:rPr>
+          <w:rFonts w:ascii="Aptos" w:eastAsia="Aptos" w:hAnsi="Aptos" w:cs="Aptos"/>
+          <w:b/>
+          <w:bCs/>
+          <w:color w:val="000000" w:themeColor="text1"/>
+        </w:rPr>
+        <w:tab/>
+        <w:t>break;</w:t>
+      </w:r>
+    </w:p>
+    <w:p>
+      <w:pPr>
+        <w:rPr>
+          <w:rFonts w:ascii="Aptos" w:eastAsia="Aptos" w:hAnsi="Aptos" w:cs="Aptos"/>
+          <w:b/>
+          <w:bCs/>
+          <w:color w:val="000000" w:themeColor="text1"/>
+        </w:rPr>
+      </w:pPr>
+      <w:r>
+        <w:rPr>
+          <w:rFonts w:ascii="Aptos" w:eastAsia="Aptos" w:hAnsi="Aptos" w:cs="Aptos"/>
+          <w:b/>
+          <w:bCs/>
+          <w:color w:val="000000" w:themeColor="text1"/>
+        </w:rPr>
+        <w:tab/>
+      </w:r>
+      <w:r>
+        <w:rPr>
+          <w:rFonts w:ascii="Aptos" w:eastAsia="Aptos" w:hAnsi="Aptos" w:cs="Aptos"/>
+          <w:b/>
+          <w:bCs/>
+          <w:color w:val="000000" w:themeColor="text1"/>
+        </w:rPr>
+        <w:tab/>
+        <w:t>default:</w:t>
+      </w:r>
+    </w:p>
+    <w:p>
+      <w:pPr>
+        <w:rPr>
+          <w:rFonts w:ascii="Aptos" w:eastAsia="Aptos" w:hAnsi="Aptos" w:cs="Aptos"/>
+          <w:b/>
+          <w:bCs/>
+          <w:color w:val="000000" w:themeColor="text1"/>
+        </w:rPr>
+      </w:pPr>
+      <w:r>
+        <w:rPr>
+          <w:rFonts w:ascii="Aptos" w:eastAsia="Aptos" w:hAnsi="Aptos" w:cs="Aptos"/>
+          <w:b/>
+          <w:bCs/>
+          <w:color w:val="000000" w:themeColor="text1"/>
+        </w:rPr>
+        <w:lastRenderedPageBreak/>
+        <w:tab/>
+      </w:r>
+      <w:r>
+        <w:rPr>
+          <w:rFonts w:ascii="Aptos" w:eastAsia="Aptos" w:hAnsi="Aptos" w:cs="Aptos"/>
+          <w:b/>
+          <w:bCs/>
+          <w:color w:val="000000" w:themeColor="text1"/>
+        </w:rPr>
+        <w:tab/>
+      </w:r>
+      <w:r>
+        <w:rPr>
+          <w:rFonts w:ascii="Aptos" w:eastAsia="Aptos" w:hAnsi="Aptos" w:cs="Aptos"/>
+          <w:b/>
+          <w:bCs/>
+          <w:color w:val="000000" w:themeColor="text1"/>
+        </w:rPr>
+        <w:tab/>
+        <w:t>break;</w:t>
+      </w:r>
+    </w:p>
+    <w:p>
+      <w:pPr>
+        <w:rPr>
+          <w:rFonts w:ascii="Aptos" w:eastAsia="Aptos" w:hAnsi="Aptos" w:cs="Aptos"/>
+          <w:b/>
+          <w:bCs/>
+          <w:color w:val="000000" w:themeColor="text1"/>
+        </w:rPr>
+      </w:pPr>
+      <w:r>
+        <w:rPr>
+          <w:rFonts w:ascii="Aptos" w:eastAsia="Aptos" w:hAnsi="Aptos" w:cs="Aptos"/>
+          <w:b/>
+          <w:bCs/>
+          <w:color w:val="000000" w:themeColor="text1"/>
+        </w:rPr>
+        <w:tab/>
+      </w:r>
+      <w:r>
+        <w:rPr>
+          <w:rFonts w:ascii="Aptos" w:eastAsia="Aptos" w:hAnsi="Aptos" w:cs="Aptos"/>
+          <w:b/>
+          <w:bCs/>
+          <w:color w:val="000000" w:themeColor="text1"/>
+        </w:rPr>
+        <w:tab/>
+        <w:t>}</w:t>
+      </w:r>
+    </w:p>
+    <w:p>
+      <w:pPr>
+        <w:rPr>
+          <w:rFonts w:ascii="Aptos" w:eastAsia="Aptos" w:hAnsi="Aptos" w:cs="Aptos"/>
+          <w:b/>
+          <w:bCs/>
+          <w:color w:val="000000" w:themeColor="text1"/>
+        </w:rPr>
+      </w:pPr>
+      <w:r>
+        <w:rPr>
+          <w:rFonts w:ascii="Aptos" w:eastAsia="Aptos" w:hAnsi="Aptos" w:cs="Aptos"/>
+          <w:b/>
+          <w:bCs/>
+          <w:color w:val="000000" w:themeColor="text1"/>
+        </w:rPr>
+        <w:tab/>
+      </w:r>
+      <w:r>
+        <w:rPr>
+          <w:rFonts w:ascii="Aptos" w:eastAsia="Aptos" w:hAnsi="Aptos" w:cs="Aptos"/>
+          <w:b/>
+          <w:bCs/>
+          <w:color w:val="000000" w:themeColor="text1"/>
+        </w:rPr>
+        <w:t>}</w:t>
+      </w:r>
+    </w:p>
+    <w:p>
+      <w:pPr>
+        <w:rPr>
+          <w:rFonts w:ascii="Aptos" w:eastAsia="Aptos" w:hAnsi="Aptos" w:cs="Aptos"/>
+          <w:b/>
+          <w:bCs/>
+          <w:color w:val="000000" w:themeColor="text1"/>
+        </w:rPr>
+      </w:pPr>
+    </w:p>
+    <w:p>
+      <w:pPr>
+        <w:rPr>
+          <w:rFonts w:ascii="Aptos" w:eastAsia="Aptos" w:hAnsi="Aptos" w:cs="Aptos"/>
+          <w:color w:val="000000" w:themeColor="text1"/>
+        </w:rPr>
+      </w:pPr>
+      <w:r>
+        <w:rPr>
+          <w:rFonts w:ascii="Aptos" w:eastAsia="Aptos" w:hAnsi="Aptos" w:cs="Aptos"/>
+          <w:color w:val="000000" w:themeColor="text1"/>
+        </w:rPr>
+        <w:t xml:space="preserve">Above is the code that will be implemented into the </w:t>
+      </w:r>
+      <w:r>
+        <w:rPr>
+          <w:rFonts w:ascii="Aptos" w:eastAsia="Aptos" w:hAnsi="Aptos" w:cs="Aptos"/>
+          <w:color w:val="000000" w:themeColor="text1"/>
+        </w:rPr>
+        <w:t>reverb class.</w:t>
+      </w:r>
+    </w:p>
+    <w:p>
+      <w:pPr>
+        <w:rPr>
+          <w:rFonts w:ascii="Aptos" w:eastAsia="Aptos" w:hAnsi="Aptos" w:cs="Aptos"/>
+          <w:color w:val="000000" w:themeColor="text1"/>
+        </w:rPr>
+      </w:pPr>
+      <w:r>
+        <w:rPr>
+          <w:rFonts w:ascii="Aptos" w:eastAsia="Aptos" w:hAnsi="Aptos" w:cs="Aptos"/>
+          <w:color w:val="000000" w:themeColor="text1"/>
+        </w:rPr>
+        <w:t xml:space="preserve">Below is the </w:t>
+      </w:r>
+      <w:r>
+        <w:rPr>
+          <w:rFonts w:ascii="Aptos" w:eastAsia="Aptos" w:hAnsi="Aptos" w:cs="Aptos"/>
+          <w:color w:val="000000" w:themeColor="text1"/>
+        </w:rPr>
+        <w:t>code that will be implemented into the chorus class:</w:t>
+      </w:r>
+    </w:p>
+    <w:p>
+      <w:pPr>
+        <w:rPr>
+          <w:rFonts w:ascii="Aptos" w:eastAsia="Aptos" w:hAnsi="Aptos" w:cs="Aptos"/>
+          <w:color w:val="000000" w:themeColor="text1"/>
+        </w:rPr>
+      </w:pPr>
+    </w:p>
+    <w:p>
+      <w:pPr>
+        <w:rPr>
+          <w:rFonts w:ascii="Aptos" w:eastAsia="Aptos" w:hAnsi="Aptos" w:cs="Aptos"/>
+          <w:b/>
+          <w:bCs/>
+          <w:color w:val="000000" w:themeColor="text1"/>
+        </w:rPr>
+      </w:pPr>
+      <w:r>
+        <w:rPr>
+          <w:rFonts w:ascii="Aptos" w:eastAsia="Aptos" w:hAnsi="Aptos" w:cs="Aptos"/>
+          <w:b/>
+          <w:bCs/>
+          <w:color w:val="000000" w:themeColor="text1"/>
+        </w:rPr>
+        <w:tab/>
+      </w:r>
+      <w:r>
+        <w:rPr>
+          <w:rFonts w:ascii="Aptos" w:eastAsia="Aptos" w:hAnsi="Aptos" w:cs="Aptos"/>
+          <w:b/>
+          <w:bCs/>
+          <w:color w:val="000000" w:themeColor="text1"/>
+        </w:rPr>
+        <w:t>c</w:t>
+      </w:r>
+      <w:r>
+        <w:rPr>
+          <w:rFonts w:ascii="Aptos" w:eastAsia="Aptos" w:hAnsi="Aptos" w:cs="Aptos"/>
+          <w:b/>
+          <w:bCs/>
+          <w:color w:val="000000" w:themeColor="text1"/>
+        </w:rPr>
+        <w:t>horus</w:t>
+      </w:r>
+      <w:r>
+        <w:rPr>
+          <w:rFonts w:ascii="Aptos" w:eastAsia="Aptos" w:hAnsi="Aptos" w:cs="Aptos"/>
+          <w:b/>
+          <w:bCs/>
+          <w:color w:val="000000" w:themeColor="text1"/>
+        </w:rPr>
+        <w:t>Button.addActionListener(ActionEvent e){</w:t>
+      </w:r>
+    </w:p>
+    <w:p>
+      <w:pPr>
+        <w:rPr>
+          <w:rFonts w:ascii="Aptos" w:eastAsia="Aptos" w:hAnsi="Aptos" w:cs="Aptos"/>
+          <w:b/>
+          <w:bCs/>
+          <w:color w:val="000000" w:themeColor="text1"/>
+        </w:rPr>
+      </w:pPr>
+      <w:r>
+        <w:rPr>
+          <w:rFonts w:ascii="Aptos" w:eastAsia="Aptos" w:hAnsi="Aptos" w:cs="Aptos"/>
+          <w:b/>
+          <w:bCs/>
+          <w:color w:val="000000" w:themeColor="text1"/>
+        </w:rPr>
+        <w:tab/>
+        <w:t>switch(removeInstrumentRadioGroup.getValue){</w:t>
+      </w:r>
+    </w:p>
+    <w:p>
+      <w:pPr>
+        <w:rPr>
+          <w:rFonts w:ascii="Aptos" w:eastAsia="Aptos" w:hAnsi="Aptos" w:cs="Aptos"/>
+          <w:b/>
+          <w:bCs/>
+          <w:color w:val="000000" w:themeColor="text1"/>
+        </w:rPr>
+      </w:pPr>
+      <w:r>
+        <w:rPr>
+          <w:rFonts w:ascii="Aptos" w:eastAsia="Aptos" w:hAnsi="Aptos" w:cs="Aptos"/>
+          <w:b/>
+          <w:bCs/>
+          <w:color w:val="000000" w:themeColor="text1"/>
+        </w:rPr>
+        <w:tab/>
+      </w:r>
+      <w:r>
+        <w:rPr>
+          <w:rFonts w:ascii="Aptos" w:eastAsia="Aptos" w:hAnsi="Aptos" w:cs="Aptos"/>
+          <w:b/>
+          <w:bCs/>
+          <w:color w:val="000000" w:themeColor="text1"/>
+        </w:rPr>
+        <w:tab/>
+        <w:t>case “Instrument 1”:</w:t>
+      </w:r>
+    </w:p>
+    <w:p>
+      <w:pPr>
+        <w:rPr>
+          <w:rFonts w:ascii="Aptos" w:eastAsia="Aptos" w:hAnsi="Aptos" w:cs="Aptos"/>
+          <w:b/>
+          <w:bCs/>
+          <w:color w:val="000000" w:themeColor="text1"/>
+        </w:rPr>
+      </w:pPr>
+      <w:r>
+        <w:rPr>
+          <w:rFonts w:ascii="Aptos" w:eastAsia="Aptos" w:hAnsi="Aptos" w:cs="Aptos"/>
+          <w:b/>
+          <w:bCs/>
+          <w:color w:val="000000" w:themeColor="text1"/>
+        </w:rPr>
+        <w:tab/>
+      </w:r>
+      <w:r>
+        <w:rPr>
+          <w:rFonts w:ascii="Aptos" w:eastAsia="Aptos" w:hAnsi="Aptos" w:cs="Aptos"/>
+          <w:b/>
+          <w:bCs/>
+          <w:color w:val="000000" w:themeColor="text1"/>
+        </w:rPr>
+        <w:tab/>
+      </w:r>
+      <w:r>
+        <w:rPr>
+          <w:rFonts w:ascii="Aptos" w:eastAsia="Aptos" w:hAnsi="Aptos" w:cs="Aptos"/>
+          <w:b/>
+          <w:bCs/>
+          <w:color w:val="000000" w:themeColor="text1"/>
+        </w:rPr>
+        <w:tab/>
+        <w:t>mainGUI.getInstrument(0).remove</w:t>
+      </w:r>
+      <w:r>
+        <w:rPr>
+          <w:rFonts w:ascii="Aptos" w:eastAsia="Aptos" w:hAnsi="Aptos" w:cs="Aptos"/>
+          <w:b/>
+          <w:bCs/>
+          <w:color w:val="000000" w:themeColor="text1"/>
+        </w:rPr>
+        <w:t>Chorus(</w:t>
+      </w:r>
+      <w:r>
+        <w:rPr>
+          <w:rFonts w:ascii="Aptos" w:eastAsia="Aptos" w:hAnsi="Aptos" w:cs="Aptos"/>
+          <w:b/>
+          <w:bCs/>
+          <w:color w:val="000000" w:themeColor="text1"/>
+        </w:rPr>
+        <w:t>);</w:t>
+      </w:r>
+    </w:p>
+    <w:p>
+      <w:pPr>
+        <w:rPr>
+          <w:rFonts w:ascii="Aptos" w:eastAsia="Aptos" w:hAnsi="Aptos" w:cs="Aptos"/>
+          <w:b/>
+          <w:bCs/>
+          <w:color w:val="000000" w:themeColor="text1"/>
+        </w:rPr>
+      </w:pPr>
+      <w:r>
+        <w:rPr>
+          <w:rFonts w:ascii="Aptos" w:eastAsia="Aptos" w:hAnsi="Aptos" w:cs="Aptos"/>
+          <w:b/>
+          <w:bCs/>
+          <w:color w:val="000000" w:themeColor="text1"/>
+        </w:rPr>
+        <w:tab/>
+      </w:r>
+      <w:r>
+        <w:rPr>
+          <w:rFonts w:ascii="Aptos" w:eastAsia="Aptos" w:hAnsi="Aptos" w:cs="Aptos"/>
+          <w:b/>
+          <w:bCs/>
+          <w:color w:val="000000" w:themeColor="text1"/>
+        </w:rPr>
+        <w:tab/>
+      </w:r>
+      <w:r>
+        <w:rPr>
+          <w:rFonts w:ascii="Aptos" w:eastAsia="Aptos" w:hAnsi="Aptos" w:cs="Aptos"/>
+          <w:b/>
+          <w:bCs/>
+          <w:color w:val="000000" w:themeColor="text1"/>
+        </w:rPr>
+        <w:tab/>
+        <w:t>break;</w:t>
+      </w:r>
+    </w:p>
+    <w:p>
+      <w:pPr>
+        <w:rPr>
+          <w:rFonts w:ascii="Aptos" w:eastAsia="Aptos" w:hAnsi="Aptos" w:cs="Aptos"/>
+          <w:b/>
+          <w:bCs/>
+          <w:color w:val="000000" w:themeColor="text1"/>
+        </w:rPr>
+      </w:pPr>
+      <w:r>
+        <w:rPr>
+          <w:rFonts w:ascii="Aptos" w:eastAsia="Aptos" w:hAnsi="Aptos" w:cs="Aptos"/>
+          <w:b/>
+          <w:bCs/>
+          <w:color w:val="000000" w:themeColor="text1"/>
+        </w:rPr>
+        <w:tab/>
+      </w:r>
+      <w:r>
+        <w:rPr>
+          <w:rFonts w:ascii="Aptos" w:eastAsia="Aptos" w:hAnsi="Aptos" w:cs="Aptos"/>
+          <w:b/>
+          <w:bCs/>
+          <w:color w:val="000000" w:themeColor="text1"/>
+        </w:rPr>
+        <w:tab/>
+        <w:t>case “Instrument 2”:</w:t>
+      </w:r>
+    </w:p>
+    <w:p>
+      <w:pPr>
+        <w:rPr>
+          <w:rFonts w:ascii="Aptos" w:eastAsia="Aptos" w:hAnsi="Aptos" w:cs="Aptos"/>
+          <w:b/>
+          <w:bCs/>
+          <w:color w:val="000000" w:themeColor="text1"/>
+        </w:rPr>
+      </w:pPr>
+      <w:r>
+        <w:rPr>
+          <w:rFonts w:ascii="Aptos" w:eastAsia="Aptos" w:hAnsi="Aptos" w:cs="Aptos"/>
+          <w:b/>
+          <w:bCs/>
+          <w:color w:val="000000" w:themeColor="text1"/>
+        </w:rPr>
+        <w:tab/>
+      </w:r>
+      <w:r>
+        <w:rPr>
+          <w:rFonts w:ascii="Aptos" w:eastAsia="Aptos" w:hAnsi="Aptos" w:cs="Aptos"/>
+          <w:b/>
+          <w:bCs/>
+          <w:color w:val="000000" w:themeColor="text1"/>
+        </w:rPr>
+        <w:tab/>
+      </w:r>
+      <w:r>
+        <w:rPr>
+          <w:rFonts w:ascii="Aptos" w:eastAsia="Aptos" w:hAnsi="Aptos" w:cs="Aptos"/>
+          <w:b/>
+          <w:bCs/>
+          <w:color w:val="000000" w:themeColor="text1"/>
+        </w:rPr>
+        <w:tab/>
+        <w:t>mainGUI.getInstrument(1).remove</w:t>
+      </w:r>
+      <w:r>
+        <w:rPr>
+          <w:rFonts w:ascii="Aptos" w:eastAsia="Aptos" w:hAnsi="Aptos" w:cs="Aptos"/>
+          <w:b/>
+          <w:bCs/>
+          <w:color w:val="000000" w:themeColor="text1"/>
+        </w:rPr>
+        <w:t>Chorus</w:t>
+      </w:r>
+      <w:r>
+        <w:rPr>
+          <w:rFonts w:ascii="Aptos" w:eastAsia="Aptos" w:hAnsi="Aptos" w:cs="Aptos"/>
+          <w:b/>
+          <w:bCs/>
+          <w:color w:val="000000" w:themeColor="text1"/>
+        </w:rPr>
+        <w:t>();</w:t>
+      </w:r>
+    </w:p>
+    <w:p>
+      <w:pPr>
+        <w:rPr>
+          <w:rFonts w:ascii="Aptos" w:eastAsia="Aptos" w:hAnsi="Aptos" w:cs="Aptos"/>
+          <w:b/>
+          <w:bCs/>
+          <w:color w:val="000000" w:themeColor="text1"/>
+        </w:rPr>
+      </w:pPr>
+      <w:r>
+        <w:rPr>
+          <w:rFonts w:ascii="Aptos" w:eastAsia="Aptos" w:hAnsi="Aptos" w:cs="Aptos"/>
+          <w:b/>
+          <w:bCs/>
+          <w:color w:val="000000" w:themeColor="text1"/>
+        </w:rPr>
+        <w:tab/>
+      </w:r>
+      <w:r>
+        <w:rPr>
+          <w:rFonts w:ascii="Aptos" w:eastAsia="Aptos" w:hAnsi="Aptos" w:cs="Aptos"/>
+          <w:b/>
+          <w:bCs/>
+          <w:color w:val="000000" w:themeColor="text1"/>
+        </w:rPr>
+        <w:tab/>
+      </w:r>
+      <w:r>
+        <w:rPr>
+          <w:rFonts w:ascii="Aptos" w:eastAsia="Aptos" w:hAnsi="Aptos" w:cs="Aptos"/>
+          <w:b/>
+          <w:bCs/>
+          <w:color w:val="000000" w:themeColor="text1"/>
+        </w:rPr>
+        <w:tab/>
+        <w:t>break;</w:t>
+      </w:r>
+    </w:p>
+    <w:p>
+      <w:pPr>
+        <w:rPr>
+          <w:rFonts w:ascii="Aptos" w:eastAsia="Aptos" w:hAnsi="Aptos" w:cs="Aptos"/>
+          <w:b/>
+          <w:bCs/>
+          <w:color w:val="000000" w:themeColor="text1"/>
+        </w:rPr>
+      </w:pPr>
+      <w:r>
+        <w:rPr>
+          <w:rFonts w:ascii="Aptos" w:eastAsia="Aptos" w:hAnsi="Aptos" w:cs="Aptos"/>
+          <w:b/>
+          <w:bCs/>
+          <w:color w:val="000000" w:themeColor="text1"/>
+        </w:rPr>
+        <w:tab/>
+      </w:r>
+      <w:r>
+        <w:rPr>
+          <w:rFonts w:ascii="Aptos" w:eastAsia="Aptos" w:hAnsi="Aptos" w:cs="Aptos"/>
+          <w:b/>
+          <w:bCs/>
+          <w:color w:val="000000" w:themeColor="text1"/>
+        </w:rPr>
+        <w:tab/>
+        <w:t>case “Instrument 3”:</w:t>
+      </w:r>
+    </w:p>
+    <w:p>
+      <w:pPr>
+        <w:rPr>
+          <w:rFonts w:ascii="Aptos" w:eastAsia="Aptos" w:hAnsi="Aptos" w:cs="Aptos"/>
+          <w:b/>
+          <w:bCs/>
+          <w:color w:val="000000" w:themeColor="text1"/>
+        </w:rPr>
+      </w:pPr>
+      <w:r>
+        <w:rPr>
+          <w:rFonts w:ascii="Aptos" w:eastAsia="Aptos" w:hAnsi="Aptos" w:cs="Aptos"/>
+          <w:b/>
+          <w:bCs/>
+          <w:color w:val="000000" w:themeColor="text1"/>
+        </w:rPr>
+        <w:tab/>
+      </w:r>
+      <w:r>
+        <w:rPr>
+          <w:rFonts w:ascii="Aptos" w:eastAsia="Aptos" w:hAnsi="Aptos" w:cs="Aptos"/>
+          <w:b/>
+          <w:bCs/>
+          <w:color w:val="000000" w:themeColor="text1"/>
+        </w:rPr>
+        <w:tab/>
+      </w:r>
+      <w:r>
+        <w:rPr>
+          <w:rFonts w:ascii="Aptos" w:eastAsia="Aptos" w:hAnsi="Aptos" w:cs="Aptos"/>
+          <w:b/>
+          <w:bCs/>
+          <w:color w:val="000000" w:themeColor="text1"/>
+        </w:rPr>
+        <w:tab/>
+        <w:t>mainGUI.getInstrument(3).remove</w:t>
+      </w:r>
+      <w:r>
+        <w:rPr>
+          <w:rFonts w:ascii="Aptos" w:eastAsia="Aptos" w:hAnsi="Aptos" w:cs="Aptos"/>
+          <w:b/>
+          <w:bCs/>
+          <w:color w:val="000000" w:themeColor="text1"/>
+        </w:rPr>
+        <w:t>Chorus</w:t>
+      </w:r>
+      <w:r>
+        <w:rPr>
+          <w:rFonts w:ascii="Aptos" w:eastAsia="Aptos" w:hAnsi="Aptos" w:cs="Aptos"/>
+          <w:b/>
+          <w:bCs/>
+          <w:color w:val="000000" w:themeColor="text1"/>
+        </w:rPr>
+        <w:t>();</w:t>
+      </w:r>
+    </w:p>
+    <w:p>
+      <w:pPr>
+        <w:rPr>
+          <w:rFonts w:ascii="Aptos" w:eastAsia="Aptos" w:hAnsi="Aptos" w:cs="Aptos"/>
+          <w:b/>
+          <w:bCs/>
+          <w:color w:val="000000" w:themeColor="text1"/>
+        </w:rPr>
+      </w:pPr>
+      <w:r>
+        <w:rPr>
+          <w:rFonts w:ascii="Aptos" w:eastAsia="Aptos" w:hAnsi="Aptos" w:cs="Aptos"/>
+          <w:b/>
+          <w:bCs/>
+          <w:color w:val="000000" w:themeColor="text1"/>
+        </w:rPr>
+        <w:tab/>
+      </w:r>
+      <w:r>
+        <w:rPr>
+          <w:rFonts w:ascii="Aptos" w:eastAsia="Aptos" w:hAnsi="Aptos" w:cs="Aptos"/>
+          <w:b/>
+          <w:bCs/>
+          <w:color w:val="000000" w:themeColor="text1"/>
+        </w:rPr>
+        <w:tab/>
+      </w:r>
+      <w:r>
+        <w:rPr>
+          <w:rFonts w:ascii="Aptos" w:eastAsia="Aptos" w:hAnsi="Aptos" w:cs="Aptos"/>
+          <w:b/>
+          <w:bCs/>
+          <w:color w:val="000000" w:themeColor="text1"/>
+        </w:rPr>
+        <w:tab/>
+        <w:t>break;</w:t>
+      </w:r>
+    </w:p>
+    <w:p>
+      <w:pPr>
+        <w:rPr>
+          <w:rFonts w:ascii="Aptos" w:eastAsia="Aptos" w:hAnsi="Aptos" w:cs="Aptos"/>
+          <w:b/>
+          <w:bCs/>
+          <w:color w:val="000000" w:themeColor="text1"/>
+        </w:rPr>
+      </w:pPr>
+      <w:r>
+        <w:rPr>
+          <w:rFonts w:ascii="Aptos" w:eastAsia="Aptos" w:hAnsi="Aptos" w:cs="Aptos"/>
+          <w:b/>
+          <w:bCs/>
+          <w:color w:val="000000" w:themeColor="text1"/>
+        </w:rPr>
+        <w:tab/>
+      </w:r>
+      <w:r>
+        <w:rPr>
+          <w:rFonts w:ascii="Aptos" w:eastAsia="Aptos" w:hAnsi="Aptos" w:cs="Aptos"/>
+          <w:b/>
+          <w:bCs/>
+          <w:color w:val="000000" w:themeColor="text1"/>
+        </w:rPr>
+        <w:tab/>
+        <w:t>case “Instrument 4”:</w:t>
+      </w:r>
+    </w:p>
+    <w:p>
+      <w:pPr>
+        <w:rPr>
+          <w:rFonts w:ascii="Aptos" w:eastAsia="Aptos" w:hAnsi="Aptos" w:cs="Aptos"/>
+          <w:b/>
+          <w:bCs/>
+          <w:color w:val="000000" w:themeColor="text1"/>
+        </w:rPr>
+      </w:pPr>
+      <w:r>
+        <w:rPr>
+          <w:rFonts w:ascii="Aptos" w:eastAsia="Aptos" w:hAnsi="Aptos" w:cs="Aptos"/>
+          <w:b/>
+          <w:bCs/>
+          <w:color w:val="000000" w:themeColor="text1"/>
+        </w:rPr>
+        <w:tab/>
+      </w:r>
+      <w:r>
+        <w:rPr>
+          <w:rFonts w:ascii="Aptos" w:eastAsia="Aptos" w:hAnsi="Aptos" w:cs="Aptos"/>
+          <w:b/>
+          <w:bCs/>
+          <w:color w:val="000000" w:themeColor="text1"/>
+        </w:rPr>
+        <w:tab/>
+      </w:r>
+      <w:r>
+        <w:rPr>
+          <w:rFonts w:ascii="Aptos" w:eastAsia="Aptos" w:hAnsi="Aptos" w:cs="Aptos"/>
+          <w:b/>
+          <w:bCs/>
+          <w:color w:val="000000" w:themeColor="text1"/>
+        </w:rPr>
+        <w:tab/>
+        <w:t>mainGUI.getInstrument(4).remove</w:t>
+      </w:r>
+      <w:r>
+        <w:rPr>
+          <w:rFonts w:ascii="Aptos" w:eastAsia="Aptos" w:hAnsi="Aptos" w:cs="Aptos"/>
+          <w:b/>
+          <w:bCs/>
+          <w:color w:val="000000" w:themeColor="text1"/>
+        </w:rPr>
+        <w:t>Chorus</w:t>
+      </w:r>
+      <w:r>
+        <w:rPr>
+          <w:rFonts w:ascii="Aptos" w:eastAsia="Aptos" w:hAnsi="Aptos" w:cs="Aptos"/>
+          <w:b/>
+          <w:bCs/>
+          <w:color w:val="000000" w:themeColor="text1"/>
+        </w:rPr>
+        <w:t>();</w:t>
+      </w:r>
+    </w:p>
+    <w:p>
+      <w:pPr>
+        <w:rPr>
+          <w:rFonts w:ascii="Aptos" w:eastAsia="Aptos" w:hAnsi="Aptos" w:cs="Aptos"/>
+          <w:b/>
+          <w:bCs/>
+          <w:color w:val="000000" w:themeColor="text1"/>
+        </w:rPr>
+      </w:pPr>
+      <w:r>
+        <w:rPr>
+          <w:rFonts w:ascii="Aptos" w:eastAsia="Aptos" w:hAnsi="Aptos" w:cs="Aptos"/>
+          <w:b/>
+          <w:bCs/>
+          <w:color w:val="000000" w:themeColor="text1"/>
+        </w:rPr>
+        <w:tab/>
+      </w:r>
+      <w:r>
+        <w:rPr>
+          <w:rFonts w:ascii="Aptos" w:eastAsia="Aptos" w:hAnsi="Aptos" w:cs="Aptos"/>
+          <w:b/>
+          <w:bCs/>
+          <w:color w:val="000000" w:themeColor="text1"/>
+        </w:rPr>
+        <w:tab/>
+      </w:r>
+      <w:r>
+        <w:rPr>
+          <w:rFonts w:ascii="Aptos" w:eastAsia="Aptos" w:hAnsi="Aptos" w:cs="Aptos"/>
+          <w:b/>
+          <w:bCs/>
+          <w:color w:val="000000" w:themeColor="text1"/>
+        </w:rPr>
+        <w:tab/>
+        <w:t>break;</w:t>
+      </w:r>
+    </w:p>
+    <w:p>
+      <w:pPr>
+        <w:rPr>
+          <w:rFonts w:ascii="Aptos" w:eastAsia="Aptos" w:hAnsi="Aptos" w:cs="Aptos"/>
+          <w:b/>
+          <w:bCs/>
+          <w:color w:val="000000" w:themeColor="text1"/>
+        </w:rPr>
+      </w:pPr>
+      <w:r>
+        <w:rPr>
+          <w:rFonts w:ascii="Aptos" w:eastAsia="Aptos" w:hAnsi="Aptos" w:cs="Aptos"/>
+          <w:b/>
+          <w:bCs/>
+          <w:color w:val="000000" w:themeColor="text1"/>
+        </w:rPr>
+        <w:tab/>
+      </w:r>
+      <w:r>
+        <w:rPr>
+          <w:rFonts w:ascii="Aptos" w:eastAsia="Aptos" w:hAnsi="Aptos" w:cs="Aptos"/>
+          <w:b/>
+          <w:bCs/>
+          <w:color w:val="000000" w:themeColor="text1"/>
+        </w:rPr>
+        <w:tab/>
+        <w:t>case “Instrument 5”:</w:t>
+      </w:r>
+    </w:p>
+    <w:p>
+      <w:pPr>
+        <w:rPr>
+          <w:rFonts w:ascii="Aptos" w:eastAsia="Aptos" w:hAnsi="Aptos" w:cs="Aptos"/>
+          <w:b/>
+          <w:bCs/>
+          <w:color w:val="000000" w:themeColor="text1"/>
+        </w:rPr>
+      </w:pPr>
+      <w:r>
+        <w:rPr>
+          <w:rFonts w:ascii="Aptos" w:eastAsia="Aptos" w:hAnsi="Aptos" w:cs="Aptos"/>
+          <w:b/>
+          <w:bCs/>
+          <w:color w:val="000000" w:themeColor="text1"/>
+        </w:rPr>
+        <w:tab/>
+      </w:r>
+      <w:r>
+        <w:rPr>
+          <w:rFonts w:ascii="Aptos" w:eastAsia="Aptos" w:hAnsi="Aptos" w:cs="Aptos"/>
+          <w:b/>
+          <w:bCs/>
+          <w:color w:val="000000" w:themeColor="text1"/>
+        </w:rPr>
+        <w:tab/>
+      </w:r>
+      <w:r>
+        <w:rPr>
+          <w:rFonts w:ascii="Aptos" w:eastAsia="Aptos" w:hAnsi="Aptos" w:cs="Aptos"/>
+          <w:b/>
+          <w:bCs/>
+          <w:color w:val="000000" w:themeColor="text1"/>
+        </w:rPr>
+        <w:tab/>
+        <w:t>mainGUI.getInstrument(5).remove</w:t>
+      </w:r>
+      <w:r>
+        <w:rPr>
+          <w:rFonts w:ascii="Aptos" w:eastAsia="Aptos" w:hAnsi="Aptos" w:cs="Aptos"/>
+          <w:b/>
+          <w:bCs/>
+          <w:color w:val="000000" w:themeColor="text1"/>
+        </w:rPr>
+        <w:t>Chorus</w:t>
+      </w:r>
+      <w:r>
+        <w:rPr>
+          <w:rFonts w:ascii="Aptos" w:eastAsia="Aptos" w:hAnsi="Aptos" w:cs="Aptos"/>
+          <w:b/>
+          <w:bCs/>
+          <w:color w:val="000000" w:themeColor="text1"/>
+        </w:rPr>
+        <w:t>();</w:t>
+      </w:r>
+    </w:p>
+    <w:p>
+      <w:pPr>
+        <w:rPr>
+          <w:rFonts w:ascii="Aptos" w:eastAsia="Aptos" w:hAnsi="Aptos" w:cs="Aptos"/>
+          <w:b/>
+          <w:bCs/>
+          <w:color w:val="000000" w:themeColor="text1"/>
+        </w:rPr>
+      </w:pPr>
+      <w:r>
+        <w:rPr>
+          <w:rFonts w:ascii="Aptos" w:eastAsia="Aptos" w:hAnsi="Aptos" w:cs="Aptos"/>
+          <w:b/>
+          <w:bCs/>
+          <w:color w:val="000000" w:themeColor="text1"/>
+        </w:rPr>
+        <w:tab/>
+      </w:r>
+      <w:r>
+        <w:rPr>
+          <w:rFonts w:ascii="Aptos" w:eastAsia="Aptos" w:hAnsi="Aptos" w:cs="Aptos"/>
+          <w:b/>
+          <w:bCs/>
+          <w:color w:val="000000" w:themeColor="text1"/>
+        </w:rPr>
+        <w:tab/>
+      </w:r>
+      <w:r>
+        <w:rPr>
+          <w:rFonts w:ascii="Aptos" w:eastAsia="Aptos" w:hAnsi="Aptos" w:cs="Aptos"/>
+          <w:b/>
+          <w:bCs/>
+          <w:color w:val="000000" w:themeColor="text1"/>
+        </w:rPr>
+        <w:tab/>
+        <w:t>break;</w:t>
+      </w:r>
+    </w:p>
+    <w:p>
+      <w:pPr>
+        <w:rPr>
+          <w:rFonts w:ascii="Aptos" w:eastAsia="Aptos" w:hAnsi="Aptos" w:cs="Aptos"/>
+          <w:b/>
+          <w:bCs/>
+          <w:color w:val="000000" w:themeColor="text1"/>
+        </w:rPr>
+      </w:pPr>
+      <w:r>
+        <w:rPr>
+          <w:rFonts w:ascii="Aptos" w:eastAsia="Aptos" w:hAnsi="Aptos" w:cs="Aptos"/>
+          <w:b/>
+          <w:bCs/>
+          <w:color w:val="000000" w:themeColor="text1"/>
+        </w:rPr>
+        <w:tab/>
+      </w:r>
+      <w:r>
+        <w:rPr>
+          <w:rFonts w:ascii="Aptos" w:eastAsia="Aptos" w:hAnsi="Aptos" w:cs="Aptos"/>
+          <w:b/>
+          <w:bCs/>
+          <w:color w:val="000000" w:themeColor="text1"/>
+        </w:rPr>
+        <w:tab/>
+        <w:t>default:</w:t>
+      </w:r>
+    </w:p>
+    <w:p>
+      <w:pPr>
+        <w:rPr>
+          <w:rFonts w:ascii="Aptos" w:eastAsia="Aptos" w:hAnsi="Aptos" w:cs="Aptos"/>
+          <w:b/>
+          <w:bCs/>
+          <w:color w:val="000000" w:themeColor="text1"/>
+        </w:rPr>
+      </w:pPr>
+      <w:r>
+        <w:rPr>
+          <w:rFonts w:ascii="Aptos" w:eastAsia="Aptos" w:hAnsi="Aptos" w:cs="Aptos"/>
+          <w:b/>
+          <w:bCs/>
+          <w:color w:val="000000" w:themeColor="text1"/>
+        </w:rPr>
+        <w:tab/>
+      </w:r>
+      <w:r>
+        <w:rPr>
+          <w:rFonts w:ascii="Aptos" w:eastAsia="Aptos" w:hAnsi="Aptos" w:cs="Aptos"/>
+          <w:b/>
+          <w:bCs/>
+          <w:color w:val="000000" w:themeColor="text1"/>
+        </w:rPr>
+        <w:tab/>
+      </w:r>
+      <w:r>
+        <w:rPr>
+          <w:rFonts w:ascii="Aptos" w:eastAsia="Aptos" w:hAnsi="Aptos" w:cs="Aptos"/>
+          <w:b/>
+          <w:bCs/>
+          <w:color w:val="000000" w:themeColor="text1"/>
+        </w:rPr>
+        <w:tab/>
+        <w:t>break;</w:t>
+      </w:r>
+    </w:p>
+    <w:p>
+      <w:pPr>
+        <w:rPr>
+          <w:rFonts w:ascii="Aptos" w:eastAsia="Aptos" w:hAnsi="Aptos" w:cs="Aptos"/>
+          <w:b/>
+          <w:bCs/>
+          <w:color w:val="000000" w:themeColor="text1"/>
+        </w:rPr>
+      </w:pPr>
+      <w:r>
+        <w:rPr>
+          <w:rFonts w:ascii="Aptos" w:eastAsia="Aptos" w:hAnsi="Aptos" w:cs="Aptos"/>
+          <w:b/>
+          <w:bCs/>
+          <w:color w:val="000000" w:themeColor="text1"/>
+        </w:rPr>
+        <w:tab/>
+      </w:r>
+      <w:r>
+        <w:rPr>
+          <w:rFonts w:ascii="Aptos" w:eastAsia="Aptos" w:hAnsi="Aptos" w:cs="Aptos"/>
+          <w:b/>
+          <w:bCs/>
+          <w:color w:val="000000" w:themeColor="text1"/>
+        </w:rPr>
+        <w:tab/>
+        <w:t>}</w:t>
+      </w:r>
+    </w:p>
+    <w:p>
+      <w:pPr>
+        <w:rPr>
+          <w:rFonts w:ascii="Aptos" w:eastAsia="Aptos" w:hAnsi="Aptos" w:cs="Aptos"/>
+          <w:b/>
+          <w:bCs/>
+          <w:color w:val="000000" w:themeColor="text1"/>
+        </w:rPr>
+      </w:pPr>
+      <w:r>
+        <w:rPr>
+          <w:rFonts w:ascii="Aptos" w:eastAsia="Aptos" w:hAnsi="Aptos" w:cs="Aptos"/>
+          <w:b/>
+          <w:bCs/>
+          <w:color w:val="000000" w:themeColor="text1"/>
+        </w:rPr>
+        <w:tab/>
+        <w:t>}</w:t>
+      </w:r>
+    </w:p>
+    <w:p>
+      <w:pPr>
+        <w:rPr>
+          <w:rFonts w:ascii="Aptos" w:eastAsia="Aptos" w:hAnsi="Aptos" w:cs="Aptos"/>
+          <w:color w:val="000000" w:themeColor="text1"/>
+        </w:rPr>
+      </w:pPr>
+      <w:r>
+        <w:rPr>
+          <w:rFonts w:ascii="Aptos" w:eastAsia="Aptos" w:hAnsi="Aptos" w:cs="Aptos"/>
+          <w:color w:val="000000" w:themeColor="text1"/>
+        </w:rPr>
+        <w:lastRenderedPageBreak/>
+        <w:tab/>
+        <w:t>As you can see the code for removing the chorus and reverb effect is similar. This is because the only purpose of this listener is to</w:t>
+      </w:r>
+      <w:r>
+        <w:rPr>
+          <w:rFonts w:ascii="Aptos" w:eastAsia="Aptos" w:hAnsi="Aptos" w:cs="Aptos"/>
+          <w:color w:val="000000" w:themeColor="text1"/>
+        </w:rPr>
+        <w:t xml:space="preserve"> set the instrument that the effect is being removed from and then run a method in the </w:t>
+      </w:r>
+      <w:r>
+        <w:rPr>
+          <w:rFonts w:ascii="Aptos" w:eastAsia="Aptos" w:hAnsi="Aptos" w:cs="Aptos"/>
+          <w:color w:val="000000" w:themeColor="text1"/>
+        </w:rPr>
+        <w:t>instrument class to do the actual action.</w:t>
+      </w:r>
+    </w:p>
+    <w:p>
+      <w:pPr>
+        <w:rPr>
+          <w:rFonts w:ascii="Aptos" w:eastAsia="Aptos" w:hAnsi="Aptos" w:cs="Aptos"/>
+          <w:color w:val="000000" w:themeColor="text1"/>
+        </w:rPr>
+      </w:pPr>
+      <w:r>
+        <w:rPr>
+          <w:rFonts w:ascii="Aptos" w:eastAsia="Aptos" w:hAnsi="Aptos" w:cs="Aptos"/>
+          <w:color w:val="000000" w:themeColor="text1"/>
+        </w:rPr>
+        <w:tab/>
+        <w:t xml:space="preserve">Next, I will show you the code that I will implement into the instrument class for removing the effect. This is very simple as it is simply setting </w:t>
+      </w:r>
+      <w:r>
+        <w:rPr>
+          <w:rFonts w:ascii="Aptos" w:eastAsia="Aptos" w:hAnsi="Aptos" w:cs="Aptos"/>
+          <w:color w:val="000000" w:themeColor="text1"/>
+        </w:rPr>
+        <w:t>either the chorus or reverb attribute to null. Here is the code for this section:</w:t>
+      </w:r>
+    </w:p>
+    <w:p>
+      <w:pPr>
+        <w:rPr>
+          <w:rFonts w:ascii="Aptos" w:eastAsia="Aptos" w:hAnsi="Aptos" w:cs="Aptos"/>
+          <w:b/>
+          <w:bCs/>
+          <w:color w:val="000000" w:themeColor="text1"/>
+        </w:rPr>
+      </w:pPr>
+      <w:r>
+        <w:rPr>
+          <w:rFonts w:ascii="Aptos" w:eastAsia="Aptos" w:hAnsi="Aptos" w:cs="Aptos"/>
+          <w:color w:val="000000" w:themeColor="text1"/>
+        </w:rPr>
+        <w:tab/>
+      </w:r>
+      <w:r>
+        <w:rPr>
+          <w:rFonts w:ascii="Aptos" w:eastAsia="Aptos" w:hAnsi="Aptos" w:cs="Aptos"/>
+          <w:b/>
+          <w:bCs/>
+          <w:color w:val="000000" w:themeColor="text1"/>
+        </w:rPr>
+        <w:t>Public procedure removeReverb(){</w:t>
+      </w:r>
+    </w:p>
+    <w:p>
+      <w:pPr>
+        <w:rPr>
+          <w:rFonts w:ascii="Aptos" w:eastAsia="Aptos" w:hAnsi="Aptos" w:cs="Aptos"/>
+          <w:b/>
+          <w:bCs/>
+          <w:color w:val="000000" w:themeColor="text1"/>
+        </w:rPr>
+      </w:pPr>
+      <w:r>
+        <w:rPr>
+          <w:rFonts w:ascii="Aptos" w:eastAsia="Aptos" w:hAnsi="Aptos" w:cs="Aptos"/>
+          <w:b/>
+          <w:bCs/>
+          <w:color w:val="000000" w:themeColor="text1"/>
+        </w:rPr>
+        <w:tab/>
+      </w:r>
+      <w:r>
+        <w:rPr>
+          <w:rFonts w:ascii="Aptos" w:eastAsia="Aptos" w:hAnsi="Aptos" w:cs="Aptos"/>
+          <w:b/>
+          <w:bCs/>
+          <w:color w:val="000000" w:themeColor="text1"/>
+        </w:rPr>
+        <w:tab/>
+        <w:t>This.reverb = null;</w:t>
+      </w:r>
+    </w:p>
+    <w:p>
+      <w:pPr>
+        <w:rPr>
+          <w:rFonts w:ascii="Aptos" w:eastAsia="Aptos" w:hAnsi="Aptos" w:cs="Aptos"/>
+          <w:b/>
+          <w:bCs/>
+          <w:color w:val="000000" w:themeColor="text1"/>
+        </w:rPr>
+      </w:pPr>
+      <w:r>
+        <w:rPr>
+          <w:rFonts w:ascii="Aptos" w:eastAsia="Aptos" w:hAnsi="Aptos" w:cs="Aptos"/>
+          <w:b/>
+          <w:bCs/>
+          <w:color w:val="000000" w:themeColor="text1"/>
+        </w:rPr>
+        <w:tab/>
+        <w:t>}</w:t>
+      </w:r>
+    </w:p>
+    <w:p>
+      <w:pPr>
+        <w:rPr>
+          <w:rFonts w:ascii="Aptos" w:eastAsia="Aptos" w:hAnsi="Aptos" w:cs="Aptos"/>
+          <w:b/>
+          <w:bCs/>
+          <w:color w:val="000000" w:themeColor="text1"/>
+        </w:rPr>
+      </w:pPr>
+      <w:r>
+        <w:rPr>
+          <w:rFonts w:ascii="Aptos" w:eastAsia="Aptos" w:hAnsi="Aptos" w:cs="Aptos"/>
+          <w:b/>
+          <w:bCs/>
+          <w:color w:val="000000" w:themeColor="text1"/>
+        </w:rPr>
+        <w:tab/>
+        <w:t>Public procedure removeChorus(){</w:t>
+      </w:r>
+    </w:p>
+    <w:p>
+      <w:pPr>
+        <w:rPr>
+          <w:rFonts w:ascii="Aptos" w:eastAsia="Aptos" w:hAnsi="Aptos" w:cs="Aptos"/>
+          <w:b/>
+          <w:bCs/>
+          <w:color w:val="000000" w:themeColor="text1"/>
+        </w:rPr>
+      </w:pPr>
+      <w:r>
+        <w:rPr>
+          <w:rFonts w:ascii="Aptos" w:eastAsia="Aptos" w:hAnsi="Aptos" w:cs="Aptos"/>
+          <w:b/>
+          <w:bCs/>
+          <w:color w:val="000000" w:themeColor="text1"/>
+        </w:rPr>
+        <w:tab/>
+      </w:r>
+      <w:r>
+        <w:rPr>
+          <w:rFonts w:ascii="Aptos" w:eastAsia="Aptos" w:hAnsi="Aptos" w:cs="Aptos"/>
+          <w:b/>
+          <w:bCs/>
+          <w:color w:val="000000" w:themeColor="text1"/>
+        </w:rPr>
+        <w:tab/>
+        <w:t>This.chorus = null;</w:t>
+      </w:r>
+    </w:p>
+    <w:p>
+      <w:pPr>
+        <w:rPr>
+          <w:rFonts w:ascii="Aptos" w:eastAsia="Aptos" w:hAnsi="Aptos" w:cs="Aptos"/>
+          <w:b/>
+          <w:bCs/>
+          <w:color w:val="000000" w:themeColor="text1"/>
+        </w:rPr>
+      </w:pPr>
+      <w:r>
+        <w:rPr>
+          <w:rFonts w:ascii="Aptos" w:eastAsia="Aptos" w:hAnsi="Aptos" w:cs="Aptos"/>
+          <w:b/>
+          <w:bCs/>
+          <w:color w:val="000000" w:themeColor="text1"/>
+        </w:rPr>
+        <w:tab/>
+        <w:t>}</w:t>
+      </w:r>
+    </w:p>
+    <w:p>
+      <w:pPr>
+        <w:rPr>
+          <w:rFonts w:ascii="Aptos" w:eastAsia="Aptos" w:hAnsi="Aptos" w:cs="Aptos"/>
+          <w:color w:val="000000" w:themeColor="text1"/>
+        </w:rPr>
+      </w:pPr>
+    </w:p>
+    <w:p>
+      <w:pPr>
+        <w:rPr>
+          <w:rFonts w:ascii="Aptos" w:eastAsia="Aptos" w:hAnsi="Aptos" w:cs="Aptos"/>
+          <w:color w:val="000000" w:themeColor="text1"/>
+        </w:rPr>
+      </w:pPr>
+      <w:r>
+        <w:rPr>
+          <w:rFonts w:ascii="Aptos" w:eastAsia="Aptos" w:hAnsi="Aptos" w:cs="Aptos"/>
+          <w:color w:val="000000" w:themeColor="text1"/>
+        </w:rPr>
+        <w:tab/>
+        <w:t xml:space="preserve">For allowing zoom onto the timeline is very simple, so can be implemented during development without any necessary pseudocode. This means that I will not create pseudocode for this section as it </w:t>
+      </w:r>
+      <w:r>
+        <w:rPr>
+          <w:rFonts w:ascii="Aptos" w:eastAsia="Aptos" w:hAnsi="Aptos" w:cs="Aptos"/>
+          <w:color w:val="000000" w:themeColor="text1"/>
+        </w:rPr>
+        <w:t>will not be useful during implementation.</w:t>
+      </w:r>
+      <w:r>
+        <w:rPr>
+          <w:rFonts w:ascii="Aptos" w:eastAsia="Aptos" w:hAnsi="Aptos" w:cs="Aptos"/>
+          <w:color w:val="000000" w:themeColor="text1"/>
+        </w:rPr>
+        <w:t xml:space="preserve"> This is because there is a method to directly implement it</w:t>
+      </w:r>
+      <w:r>
+        <w:rPr>
+          <w:rFonts w:ascii="Aptos" w:eastAsia="Aptos" w:hAnsi="Aptos" w:cs="Aptos"/>
+          <w:color w:val="000000" w:themeColor="text1"/>
+        </w:rPr>
+        <w:t xml:space="preserve"> via intellij.</w:t>
       </w:r>
     </w:p>
     <w:p>
@@ -24987,18 +27035,2171 @@
       <w:pPr>
         <w:rPr>
           <w:rFonts w:ascii="Aptos" w:eastAsia="Aptos" w:hAnsi="Aptos" w:cs="Aptos"/>
-          <w:color w:val="000000" w:themeColor="text1"/>
-        </w:rPr>
-      </w:pPr>
-      <w:r>
-        <w:rPr>
-          <w:rFonts w:ascii="Aptos" w:eastAsia="Aptos" w:hAnsi="Aptos" w:cs="Aptos"/>
-          <w:b/>
-          <w:bCs/>
-          <w:color w:val="000000" w:themeColor="text1"/>
-        </w:rPr>
-        <w:t>Data:</w:t>
-      </w:r>
+          <w:b/>
+          <w:bCs/>
+          <w:color w:val="000000" w:themeColor="text1"/>
+          <w:sz w:val="28"/>
+          <w:szCs w:val="28"/>
+        </w:rPr>
+      </w:pPr>
+      <w:r>
+        <w:rPr>
+          <w:rFonts w:ascii="Aptos" w:eastAsia="Aptos" w:hAnsi="Aptos" w:cs="Aptos"/>
+          <w:b/>
+          <w:bCs/>
+          <w:color w:val="000000" w:themeColor="text1"/>
+          <w:sz w:val="32"/>
+          <w:szCs w:val="32"/>
+        </w:rPr>
+        <w:t>Data</w:t>
+      </w:r>
+      <w:r>
+        <w:rPr>
+          <w:rFonts w:ascii="Aptos" w:eastAsia="Aptos" w:hAnsi="Aptos" w:cs="Aptos"/>
+          <w:b/>
+          <w:bCs/>
+          <w:color w:val="000000" w:themeColor="text1"/>
+          <w:sz w:val="28"/>
+          <w:szCs w:val="28"/>
+        </w:rPr>
+        <w:t>:</w:t>
+      </w:r>
+    </w:p>
+    <w:p>
+      <w:pPr>
+        <w:pStyle w:val="ListParagraph"/>
+        <w:numPr>
+          <w:ilvl w:val="0"/>
+          <w:numId w:val="1"/>
+        </w:numPr>
+        <w:rPr>
+          <w:rFonts w:ascii="Aptos" w:eastAsia="Aptos" w:hAnsi="Aptos" w:cs="Aptos"/>
+          <w:color w:val="000000" w:themeColor="text1"/>
+        </w:rPr>
+      </w:pPr>
+      <w:r>
+        <w:rPr>
+          <w:rFonts w:ascii="Aptos" w:eastAsia="Aptos" w:hAnsi="Aptos" w:cs="Aptos"/>
+          <w:color w:val="000000" w:themeColor="text1"/>
+        </w:rPr>
+        <w:t>Below I will create a data dictionary to hold all the attributes and methods that are necessary for development in this stage. This will make it easier during development, since it will allow me to refer back to it to better understand what my attributes and methods purposes are and the type that they return</w:t>
+      </w:r>
+    </w:p>
+    <w:p>
+      <w:pPr>
+        <w:ind w:firstLine="720"/>
+        <w:rPr>
+          <w:rFonts w:ascii="Aptos" w:eastAsia="Aptos" w:hAnsi="Aptos" w:cs="Aptos"/>
+          <w:b/>
+          <w:bCs/>
+          <w:color w:val="000000" w:themeColor="text1"/>
+          <w:sz w:val="28"/>
+          <w:szCs w:val="28"/>
+          <w:u w:val="single"/>
+        </w:rPr>
+      </w:pPr>
+      <w:r>
+        <w:rPr>
+          <w:rFonts w:ascii="Aptos" w:eastAsia="Aptos" w:hAnsi="Aptos" w:cs="Aptos"/>
+          <w:b/>
+          <w:bCs/>
+          <w:color w:val="000000" w:themeColor="text1"/>
+          <w:sz w:val="28"/>
+          <w:szCs w:val="28"/>
+          <w:u w:val="single"/>
+        </w:rPr>
+        <w:t>Attributes:</w:t>
+      </w:r>
+    </w:p>
+    <w:tbl>
+      <w:tblPr>
+        <w:tblStyle w:val="TableGrid"/>
+        <w:tblW w:w="0" w:type="auto"/>
+        <w:tblLayout w:type="fixed"/>
+        <w:tblLook w:val="04A0" w:firstRow="1" w:lastRow="0" w:firstColumn="1" w:lastColumn="0" w:noHBand="0" w:noVBand="1"/>
+      </w:tblPr>
+      <w:tblGrid>
+        <w:gridCol w:w="1957"/>
+        <w:gridCol w:w="1299"/>
+        <w:gridCol w:w="1650"/>
+        <w:gridCol w:w="1752"/>
+        <w:gridCol w:w="2358"/>
+      </w:tblGrid>
+      <w:tr>
+        <w:tc>
+          <w:tcPr>
+            <w:tcW w:w="1957" w:type="dxa"/>
+          </w:tcPr>
+          <w:p>
+            <w:pPr>
+              <w:rPr>
+                <w:rFonts w:ascii="Aptos" w:eastAsia="Aptos" w:hAnsi="Aptos" w:cs="Aptos"/>
+                <w:b/>
+                <w:bCs/>
+                <w:color w:val="000000" w:themeColor="text1"/>
+                <w:sz w:val="28"/>
+                <w:szCs w:val="28"/>
+              </w:rPr>
+            </w:pPr>
+            <w:r>
+              <w:rPr>
+                <w:rFonts w:ascii="Aptos" w:eastAsia="Aptos" w:hAnsi="Aptos" w:cs="Aptos"/>
+                <w:b/>
+                <w:bCs/>
+                <w:color w:val="000000" w:themeColor="text1"/>
+                <w:sz w:val="28"/>
+                <w:szCs w:val="28"/>
+              </w:rPr>
+              <w:t>Name</w:t>
+            </w:r>
+          </w:p>
+        </w:tc>
+        <w:tc>
+          <w:tcPr>
+            <w:tcW w:w="1299" w:type="dxa"/>
+          </w:tcPr>
+          <w:p>
+            <w:pPr>
+              <w:rPr>
+                <w:rFonts w:ascii="Aptos" w:eastAsia="Aptos" w:hAnsi="Aptos" w:cs="Aptos"/>
+                <w:b/>
+                <w:bCs/>
+                <w:color w:val="000000" w:themeColor="text1"/>
+                <w:sz w:val="28"/>
+                <w:szCs w:val="28"/>
+              </w:rPr>
+            </w:pPr>
+            <w:r>
+              <w:rPr>
+                <w:rFonts w:ascii="Aptos" w:eastAsia="Aptos" w:hAnsi="Aptos" w:cs="Aptos"/>
+                <w:b/>
+                <w:bCs/>
+                <w:color w:val="000000" w:themeColor="text1"/>
+                <w:sz w:val="28"/>
+                <w:szCs w:val="28"/>
+              </w:rPr>
+              <w:t>Type</w:t>
+            </w:r>
+          </w:p>
+        </w:tc>
+        <w:tc>
+          <w:tcPr>
+            <w:tcW w:w="1650" w:type="dxa"/>
+          </w:tcPr>
+          <w:p>
+            <w:pPr>
+              <w:rPr>
+                <w:rFonts w:ascii="Aptos" w:eastAsia="Aptos" w:hAnsi="Aptos" w:cs="Aptos"/>
+                <w:b/>
+                <w:bCs/>
+                <w:color w:val="000000" w:themeColor="text1"/>
+                <w:sz w:val="28"/>
+                <w:szCs w:val="28"/>
+              </w:rPr>
+            </w:pPr>
+            <w:r>
+              <w:rPr>
+                <w:rFonts w:ascii="Aptos" w:eastAsia="Aptos" w:hAnsi="Aptos" w:cs="Aptos"/>
+                <w:b/>
+                <w:bCs/>
+                <w:color w:val="000000" w:themeColor="text1"/>
+                <w:sz w:val="28"/>
+                <w:szCs w:val="28"/>
+              </w:rPr>
+              <w:t>Description</w:t>
+            </w:r>
+          </w:p>
+        </w:tc>
+        <w:tc>
+          <w:tcPr>
+            <w:tcW w:w="1752" w:type="dxa"/>
+          </w:tcPr>
+          <w:p>
+            <w:pPr>
+              <w:rPr>
+                <w:rFonts w:ascii="Aptos" w:eastAsia="Aptos" w:hAnsi="Aptos" w:cs="Aptos"/>
+                <w:b/>
+                <w:bCs/>
+                <w:color w:val="000000" w:themeColor="text1"/>
+                <w:sz w:val="28"/>
+                <w:szCs w:val="28"/>
+              </w:rPr>
+            </w:pPr>
+            <w:r>
+              <w:rPr>
+                <w:rFonts w:ascii="Aptos" w:eastAsia="Aptos" w:hAnsi="Aptos" w:cs="Aptos"/>
+                <w:b/>
+                <w:bCs/>
+                <w:color w:val="000000" w:themeColor="text1"/>
+                <w:sz w:val="28"/>
+                <w:szCs w:val="28"/>
+              </w:rPr>
+              <w:t>Held in class:</w:t>
+            </w:r>
+          </w:p>
+        </w:tc>
+        <w:tc>
+          <w:tcPr>
+            <w:tcW w:w="2358" w:type="dxa"/>
+          </w:tcPr>
+          <w:p>
+            <w:pPr>
+              <w:rPr>
+                <w:rFonts w:ascii="Aptos" w:eastAsia="Aptos" w:hAnsi="Aptos" w:cs="Aptos"/>
+                <w:b/>
+                <w:bCs/>
+                <w:color w:val="000000" w:themeColor="text1"/>
+                <w:sz w:val="28"/>
+                <w:szCs w:val="28"/>
+              </w:rPr>
+            </w:pPr>
+            <w:r>
+              <w:rPr>
+                <w:rFonts w:ascii="Aptos" w:eastAsia="Aptos" w:hAnsi="Aptos" w:cs="Aptos"/>
+                <w:b/>
+                <w:bCs/>
+                <w:color w:val="000000" w:themeColor="text1"/>
+                <w:sz w:val="28"/>
+                <w:szCs w:val="28"/>
+              </w:rPr>
+              <w:t>Local/Global</w:t>
+            </w:r>
+          </w:p>
+        </w:tc>
+      </w:tr>
+      <w:tr>
+        <w:tc>
+          <w:tcPr>
+            <w:tcW w:w="1957" w:type="dxa"/>
+          </w:tcPr>
+          <w:p>
+            <w:pPr>
+              <w:rPr>
+                <w:rFonts w:ascii="Aptos" w:eastAsia="Aptos" w:hAnsi="Aptos" w:cs="Aptos"/>
+                <w:color w:val="000000" w:themeColor="text1"/>
+                <w:sz w:val="28"/>
+                <w:szCs w:val="28"/>
+              </w:rPr>
+            </w:pPr>
+            <w:r>
+              <w:rPr>
+                <w:rFonts w:ascii="Aptos" w:eastAsia="Aptos" w:hAnsi="Aptos" w:cs="Aptos"/>
+                <w:color w:val="000000" w:themeColor="text1"/>
+                <w:sz w:val="28"/>
+                <w:szCs w:val="28"/>
+              </w:rPr>
+              <w:t>Pitch</w:t>
+            </w:r>
+          </w:p>
+        </w:tc>
+        <w:tc>
+          <w:tcPr>
+            <w:tcW w:w="1299" w:type="dxa"/>
+          </w:tcPr>
+          <w:p>
+            <w:pPr>
+              <w:rPr>
+                <w:rFonts w:ascii="Aptos" w:eastAsia="Aptos" w:hAnsi="Aptos" w:cs="Aptos"/>
+                <w:color w:val="000000" w:themeColor="text1"/>
+                <w:sz w:val="28"/>
+                <w:szCs w:val="28"/>
+              </w:rPr>
+            </w:pPr>
+            <w:r>
+              <w:rPr>
+                <w:rFonts w:ascii="Aptos" w:eastAsia="Aptos" w:hAnsi="Aptos" w:cs="Aptos"/>
+                <w:color w:val="000000" w:themeColor="text1"/>
+                <w:sz w:val="28"/>
+                <w:szCs w:val="28"/>
+              </w:rPr>
+              <w:t>Int</w:t>
+            </w:r>
+          </w:p>
+        </w:tc>
+        <w:tc>
+          <w:tcPr>
+            <w:tcW w:w="1650" w:type="dxa"/>
+          </w:tcPr>
+          <w:p>
+            <w:pPr>
+              <w:rPr>
+                <w:rFonts w:ascii="Aptos" w:eastAsia="Aptos" w:hAnsi="Aptos" w:cs="Aptos"/>
+                <w:color w:val="000000" w:themeColor="text1"/>
+                <w:sz w:val="28"/>
+                <w:szCs w:val="28"/>
+              </w:rPr>
+            </w:pPr>
+            <w:r>
+              <w:rPr>
+                <w:rFonts w:ascii="Aptos" w:eastAsia="Aptos" w:hAnsi="Aptos" w:cs="Aptos"/>
+                <w:color w:val="000000" w:themeColor="text1"/>
+                <w:sz w:val="28"/>
+                <w:szCs w:val="28"/>
+              </w:rPr>
+              <w:t>The midi pitch of a note</w:t>
+            </w:r>
+          </w:p>
+        </w:tc>
+        <w:tc>
+          <w:tcPr>
+            <w:tcW w:w="1752" w:type="dxa"/>
+          </w:tcPr>
+          <w:p>
+            <w:pPr>
+              <w:rPr>
+                <w:rFonts w:ascii="Aptos" w:eastAsia="Aptos" w:hAnsi="Aptos" w:cs="Aptos"/>
+                <w:color w:val="000000" w:themeColor="text1"/>
+                <w:sz w:val="28"/>
+                <w:szCs w:val="28"/>
+              </w:rPr>
+            </w:pPr>
+            <w:r>
+              <w:rPr>
+                <w:rFonts w:ascii="Aptos" w:eastAsia="Aptos" w:hAnsi="Aptos" w:cs="Aptos"/>
+                <w:color w:val="000000" w:themeColor="text1"/>
+                <w:sz w:val="28"/>
+                <w:szCs w:val="28"/>
+              </w:rPr>
+              <w:t>Note</w:t>
+            </w:r>
+          </w:p>
+        </w:tc>
+        <w:tc>
+          <w:tcPr>
+            <w:tcW w:w="2358" w:type="dxa"/>
+          </w:tcPr>
+          <w:p>
+            <w:pPr>
+              <w:rPr>
+                <w:rFonts w:ascii="Aptos" w:eastAsia="Aptos" w:hAnsi="Aptos" w:cs="Aptos"/>
+                <w:color w:val="000000" w:themeColor="text1"/>
+                <w:sz w:val="28"/>
+                <w:szCs w:val="28"/>
+              </w:rPr>
+            </w:pPr>
+            <w:r>
+              <w:rPr>
+                <w:rFonts w:ascii="Aptos" w:eastAsia="Aptos" w:hAnsi="Aptos" w:cs="Aptos"/>
+                <w:color w:val="000000" w:themeColor="text1"/>
+                <w:sz w:val="28"/>
+                <w:szCs w:val="28"/>
+              </w:rPr>
+              <w:t>Global</w:t>
+            </w:r>
+          </w:p>
+        </w:tc>
+      </w:tr>
+      <w:tr>
+        <w:tc>
+          <w:tcPr>
+            <w:tcW w:w="1957" w:type="dxa"/>
+          </w:tcPr>
+          <w:p>
+            <w:pPr>
+              <w:rPr>
+                <w:rFonts w:ascii="Aptos" w:eastAsia="Aptos" w:hAnsi="Aptos" w:cs="Aptos"/>
+                <w:color w:val="000000" w:themeColor="text1"/>
+                <w:sz w:val="28"/>
+                <w:szCs w:val="28"/>
+              </w:rPr>
+            </w:pPr>
+            <w:r>
+              <w:rPr>
+                <w:rFonts w:ascii="Aptos" w:eastAsia="Aptos" w:hAnsi="Aptos" w:cs="Aptos"/>
+                <w:color w:val="000000" w:themeColor="text1"/>
+                <w:sz w:val="28"/>
+                <w:szCs w:val="28"/>
+              </w:rPr>
+              <w:t>Start</w:t>
+            </w:r>
+          </w:p>
+        </w:tc>
+        <w:tc>
+          <w:tcPr>
+            <w:tcW w:w="1299" w:type="dxa"/>
+          </w:tcPr>
+          <w:p>
+            <w:pPr>
+              <w:rPr>
+                <w:rFonts w:ascii="Aptos" w:eastAsia="Aptos" w:hAnsi="Aptos" w:cs="Aptos"/>
+                <w:color w:val="000000" w:themeColor="text1"/>
+                <w:sz w:val="28"/>
+                <w:szCs w:val="28"/>
+              </w:rPr>
+            </w:pPr>
+            <w:r>
+              <w:rPr>
+                <w:rFonts w:ascii="Aptos" w:eastAsia="Aptos" w:hAnsi="Aptos" w:cs="Aptos"/>
+                <w:color w:val="000000" w:themeColor="text1"/>
+                <w:sz w:val="28"/>
+                <w:szCs w:val="28"/>
+              </w:rPr>
+              <w:t>Int</w:t>
+            </w:r>
+          </w:p>
+        </w:tc>
+        <w:tc>
+          <w:tcPr>
+            <w:tcW w:w="1650" w:type="dxa"/>
+          </w:tcPr>
+          <w:p>
+            <w:pPr>
+              <w:rPr>
+                <w:rFonts w:ascii="Aptos" w:eastAsia="Aptos" w:hAnsi="Aptos" w:cs="Aptos"/>
+                <w:color w:val="000000" w:themeColor="text1"/>
+                <w:sz w:val="28"/>
+                <w:szCs w:val="28"/>
+              </w:rPr>
+            </w:pPr>
+            <w:r>
+              <w:rPr>
+                <w:rFonts w:ascii="Aptos" w:eastAsia="Aptos" w:hAnsi="Aptos" w:cs="Aptos"/>
+                <w:color w:val="000000" w:themeColor="text1"/>
+                <w:sz w:val="28"/>
+                <w:szCs w:val="28"/>
+              </w:rPr>
+              <w:t>Start time of this note in a grid</w:t>
+            </w:r>
+          </w:p>
+        </w:tc>
+        <w:tc>
+          <w:tcPr>
+            <w:tcW w:w="1752" w:type="dxa"/>
+          </w:tcPr>
+          <w:p>
+            <w:pPr>
+              <w:rPr>
+                <w:rFonts w:ascii="Aptos" w:eastAsia="Aptos" w:hAnsi="Aptos" w:cs="Aptos"/>
+                <w:color w:val="000000" w:themeColor="text1"/>
+                <w:sz w:val="28"/>
+                <w:szCs w:val="28"/>
+              </w:rPr>
+            </w:pPr>
+            <w:r>
+              <w:rPr>
+                <w:rFonts w:ascii="Aptos" w:eastAsia="Aptos" w:hAnsi="Aptos" w:cs="Aptos"/>
+                <w:color w:val="000000" w:themeColor="text1"/>
+                <w:sz w:val="28"/>
+                <w:szCs w:val="28"/>
+              </w:rPr>
+              <w:t>Note</w:t>
+            </w:r>
+          </w:p>
+        </w:tc>
+        <w:tc>
+          <w:tcPr>
+            <w:tcW w:w="2358" w:type="dxa"/>
+          </w:tcPr>
+          <w:p>
+            <w:pPr>
+              <w:rPr>
+                <w:rFonts w:ascii="Aptos" w:eastAsia="Aptos" w:hAnsi="Aptos" w:cs="Aptos"/>
+                <w:color w:val="000000" w:themeColor="text1"/>
+                <w:sz w:val="28"/>
+                <w:szCs w:val="28"/>
+              </w:rPr>
+            </w:pPr>
+            <w:r>
+              <w:rPr>
+                <w:rFonts w:ascii="Aptos" w:eastAsia="Aptos" w:hAnsi="Aptos" w:cs="Aptos"/>
+                <w:color w:val="000000" w:themeColor="text1"/>
+                <w:sz w:val="28"/>
+                <w:szCs w:val="28"/>
+              </w:rPr>
+              <w:t>Global</w:t>
+            </w:r>
+          </w:p>
+        </w:tc>
+      </w:tr>
+      <w:tr>
+        <w:tc>
+          <w:tcPr>
+            <w:tcW w:w="1957" w:type="dxa"/>
+          </w:tcPr>
+          <w:p>
+            <w:pPr>
+              <w:rPr>
+                <w:rFonts w:ascii="Aptos" w:eastAsia="Aptos" w:hAnsi="Aptos" w:cs="Aptos"/>
+                <w:color w:val="000000" w:themeColor="text1"/>
+                <w:sz w:val="28"/>
+                <w:szCs w:val="28"/>
+              </w:rPr>
+            </w:pPr>
+            <w:r>
+              <w:rPr>
+                <w:rFonts w:ascii="Aptos" w:eastAsia="Aptos" w:hAnsi="Aptos" w:cs="Aptos"/>
+                <w:color w:val="000000" w:themeColor="text1"/>
+                <w:sz w:val="28"/>
+                <w:szCs w:val="28"/>
+              </w:rPr>
+              <w:lastRenderedPageBreak/>
+              <w:t>Length</w:t>
+            </w:r>
+          </w:p>
+        </w:tc>
+        <w:tc>
+          <w:tcPr>
+            <w:tcW w:w="1299" w:type="dxa"/>
+          </w:tcPr>
+          <w:p>
+            <w:pPr>
+              <w:rPr>
+                <w:rFonts w:ascii="Aptos" w:eastAsia="Aptos" w:hAnsi="Aptos" w:cs="Aptos"/>
+                <w:color w:val="000000" w:themeColor="text1"/>
+                <w:sz w:val="28"/>
+                <w:szCs w:val="28"/>
+              </w:rPr>
+            </w:pPr>
+            <w:r>
+              <w:rPr>
+                <w:rFonts w:ascii="Aptos" w:eastAsia="Aptos" w:hAnsi="Aptos" w:cs="Aptos"/>
+                <w:color w:val="000000" w:themeColor="text1"/>
+                <w:sz w:val="28"/>
+                <w:szCs w:val="28"/>
+              </w:rPr>
+              <w:t>Int</w:t>
+            </w:r>
+          </w:p>
+        </w:tc>
+        <w:tc>
+          <w:tcPr>
+            <w:tcW w:w="1650" w:type="dxa"/>
+          </w:tcPr>
+          <w:p>
+            <w:pPr>
+              <w:rPr>
+                <w:rFonts w:ascii="Aptos" w:eastAsia="Aptos" w:hAnsi="Aptos" w:cs="Aptos"/>
+                <w:color w:val="000000" w:themeColor="text1"/>
+                <w:sz w:val="28"/>
+                <w:szCs w:val="28"/>
+              </w:rPr>
+            </w:pPr>
+            <w:r>
+              <w:rPr>
+                <w:rFonts w:ascii="Aptos" w:eastAsia="Aptos" w:hAnsi="Aptos" w:cs="Aptos"/>
+                <w:color w:val="000000" w:themeColor="text1"/>
+                <w:sz w:val="28"/>
+                <w:szCs w:val="28"/>
+              </w:rPr>
+              <w:t>Length of a note in a grid</w:t>
+            </w:r>
+          </w:p>
+        </w:tc>
+        <w:tc>
+          <w:tcPr>
+            <w:tcW w:w="1752" w:type="dxa"/>
+          </w:tcPr>
+          <w:p>
+            <w:pPr>
+              <w:rPr>
+                <w:rFonts w:ascii="Aptos" w:eastAsia="Aptos" w:hAnsi="Aptos" w:cs="Aptos"/>
+                <w:color w:val="000000" w:themeColor="text1"/>
+                <w:sz w:val="28"/>
+                <w:szCs w:val="28"/>
+              </w:rPr>
+            </w:pPr>
+            <w:r>
+              <w:rPr>
+                <w:rFonts w:ascii="Aptos" w:eastAsia="Aptos" w:hAnsi="Aptos" w:cs="Aptos"/>
+                <w:color w:val="000000" w:themeColor="text1"/>
+                <w:sz w:val="28"/>
+                <w:szCs w:val="28"/>
+              </w:rPr>
+              <w:t>Note</w:t>
+            </w:r>
+          </w:p>
+        </w:tc>
+        <w:tc>
+          <w:tcPr>
+            <w:tcW w:w="2358" w:type="dxa"/>
+          </w:tcPr>
+          <w:p>
+            <w:pPr>
+              <w:rPr>
+                <w:rFonts w:ascii="Aptos" w:eastAsia="Aptos" w:hAnsi="Aptos" w:cs="Aptos"/>
+                <w:color w:val="000000" w:themeColor="text1"/>
+                <w:sz w:val="28"/>
+                <w:szCs w:val="28"/>
+              </w:rPr>
+            </w:pPr>
+            <w:r>
+              <w:rPr>
+                <w:rFonts w:ascii="Aptos" w:eastAsia="Aptos" w:hAnsi="Aptos" w:cs="Aptos"/>
+                <w:color w:val="000000" w:themeColor="text1"/>
+                <w:sz w:val="28"/>
+                <w:szCs w:val="28"/>
+              </w:rPr>
+              <w:t>Global</w:t>
+            </w:r>
+          </w:p>
+        </w:tc>
+      </w:tr>
+      <w:tr>
+        <w:tc>
+          <w:tcPr>
+            <w:tcW w:w="1957" w:type="dxa"/>
+          </w:tcPr>
+          <w:p>
+            <w:pPr>
+              <w:rPr>
+                <w:rFonts w:ascii="Aptos" w:eastAsia="Aptos" w:hAnsi="Aptos" w:cs="Aptos"/>
+                <w:color w:val="000000" w:themeColor="text1"/>
+                <w:sz w:val="28"/>
+                <w:szCs w:val="28"/>
+              </w:rPr>
+            </w:pPr>
+            <w:r>
+              <w:rPr>
+                <w:rFonts w:ascii="Aptos" w:eastAsia="Aptos" w:hAnsi="Aptos" w:cs="Aptos"/>
+                <w:color w:val="000000" w:themeColor="text1"/>
+                <w:sz w:val="28"/>
+                <w:szCs w:val="28"/>
+              </w:rPr>
+              <w:t>Notes</w:t>
+            </w:r>
+          </w:p>
+        </w:tc>
+        <w:tc>
+          <w:tcPr>
+            <w:tcW w:w="1299" w:type="dxa"/>
+          </w:tcPr>
+          <w:p>
+            <w:pPr>
+              <w:rPr>
+                <w:rFonts w:ascii="Aptos" w:eastAsia="Aptos" w:hAnsi="Aptos" w:cs="Aptos"/>
+                <w:color w:val="000000" w:themeColor="text1"/>
+                <w:sz w:val="28"/>
+                <w:szCs w:val="28"/>
+              </w:rPr>
+            </w:pPr>
+            <w:r>
+              <w:rPr>
+                <w:rFonts w:ascii="Aptos" w:eastAsia="Aptos" w:hAnsi="Aptos" w:cs="Aptos"/>
+                <w:color w:val="000000" w:themeColor="text1"/>
+                <w:sz w:val="28"/>
+                <w:szCs w:val="28"/>
+              </w:rPr>
+              <w:t>List&lt;notes&gt;</w:t>
+            </w:r>
+          </w:p>
+        </w:tc>
+        <w:tc>
+          <w:tcPr>
+            <w:tcW w:w="1650" w:type="dxa"/>
+          </w:tcPr>
+          <w:p>
+            <w:pPr>
+              <w:rPr>
+                <w:rFonts w:ascii="Aptos" w:eastAsia="Aptos" w:hAnsi="Aptos" w:cs="Aptos"/>
+                <w:color w:val="000000" w:themeColor="text1"/>
+                <w:sz w:val="28"/>
+                <w:szCs w:val="28"/>
+              </w:rPr>
+            </w:pPr>
+            <w:r>
+              <w:rPr>
+                <w:rFonts w:ascii="Aptos" w:eastAsia="Aptos" w:hAnsi="Aptos" w:cs="Aptos"/>
+                <w:color w:val="000000" w:themeColor="text1"/>
+                <w:sz w:val="28"/>
+                <w:szCs w:val="28"/>
+              </w:rPr>
+              <w:t>Replacement of timeline array, and holds all notes on the timeline</w:t>
+            </w:r>
+          </w:p>
+        </w:tc>
+        <w:tc>
+          <w:tcPr>
+            <w:tcW w:w="1752" w:type="dxa"/>
+          </w:tcPr>
+          <w:p>
+            <w:pPr>
+              <w:rPr>
+                <w:rFonts w:ascii="Aptos" w:eastAsia="Aptos" w:hAnsi="Aptos" w:cs="Aptos"/>
+                <w:color w:val="000000" w:themeColor="text1"/>
+                <w:sz w:val="28"/>
+                <w:szCs w:val="28"/>
+              </w:rPr>
+            </w:pPr>
+            <w:r>
+              <w:rPr>
+                <w:rFonts w:ascii="Aptos" w:eastAsia="Aptos" w:hAnsi="Aptos" w:cs="Aptos"/>
+                <w:color w:val="000000" w:themeColor="text1"/>
+                <w:sz w:val="28"/>
+                <w:szCs w:val="28"/>
+              </w:rPr>
+              <w:t>Instrument</w:t>
+            </w:r>
+          </w:p>
+        </w:tc>
+        <w:tc>
+          <w:tcPr>
+            <w:tcW w:w="2358" w:type="dxa"/>
+          </w:tcPr>
+          <w:p>
+            <w:pPr>
+              <w:rPr>
+                <w:rFonts w:ascii="Aptos" w:eastAsia="Aptos" w:hAnsi="Aptos" w:cs="Aptos"/>
+                <w:color w:val="000000" w:themeColor="text1"/>
+                <w:sz w:val="28"/>
+                <w:szCs w:val="28"/>
+              </w:rPr>
+            </w:pPr>
+            <w:r>
+              <w:rPr>
+                <w:rFonts w:ascii="Aptos" w:eastAsia="Aptos" w:hAnsi="Aptos" w:cs="Aptos"/>
+                <w:color w:val="000000" w:themeColor="text1"/>
+                <w:sz w:val="28"/>
+                <w:szCs w:val="28"/>
+              </w:rPr>
+              <w:t>G</w:t>
+            </w:r>
+            <w:r>
+              <w:rPr>
+                <w:rFonts w:ascii="Aptos" w:eastAsia="Aptos" w:hAnsi="Aptos" w:cs="Aptos"/>
+                <w:color w:val="000000" w:themeColor="text1"/>
+                <w:sz w:val="28"/>
+                <w:szCs w:val="28"/>
+              </w:rPr>
+              <w:t>lobal</w:t>
+            </w:r>
+          </w:p>
+        </w:tc>
+      </w:tr>
+      <w:tr>
+        <w:tc>
+          <w:tcPr>
+            <w:tcW w:w="1957" w:type="dxa"/>
+          </w:tcPr>
+          <w:p>
+            <w:pPr>
+              <w:rPr>
+                <w:rFonts w:ascii="Aptos" w:eastAsia="Aptos" w:hAnsi="Aptos" w:cs="Aptos"/>
+                <w:color w:val="000000" w:themeColor="text1"/>
+                <w:sz w:val="28"/>
+                <w:szCs w:val="28"/>
+              </w:rPr>
+            </w:pPr>
+            <w:r>
+              <w:rPr>
+                <w:rFonts w:ascii="Aptos" w:eastAsia="Aptos" w:hAnsi="Aptos" w:cs="Aptos"/>
+                <w:color w:val="000000" w:themeColor="text1"/>
+                <w:sz w:val="28"/>
+                <w:szCs w:val="28"/>
+              </w:rPr>
+              <w:t>selectedNote</w:t>
+            </w:r>
+          </w:p>
+        </w:tc>
+        <w:tc>
+          <w:tcPr>
+            <w:tcW w:w="1299" w:type="dxa"/>
+          </w:tcPr>
+          <w:p>
+            <w:pPr>
+              <w:rPr>
+                <w:rFonts w:ascii="Aptos" w:eastAsia="Aptos" w:hAnsi="Aptos" w:cs="Aptos"/>
+                <w:color w:val="000000" w:themeColor="text1"/>
+                <w:sz w:val="28"/>
+                <w:szCs w:val="28"/>
+              </w:rPr>
+            </w:pPr>
+            <w:r>
+              <w:rPr>
+                <w:rFonts w:ascii="Aptos" w:eastAsia="Aptos" w:hAnsi="Aptos" w:cs="Aptos"/>
+                <w:color w:val="000000" w:themeColor="text1"/>
+                <w:sz w:val="28"/>
+                <w:szCs w:val="28"/>
+              </w:rPr>
+              <w:t>Note</w:t>
+            </w:r>
+          </w:p>
+        </w:tc>
+        <w:tc>
+          <w:tcPr>
+            <w:tcW w:w="1650" w:type="dxa"/>
+          </w:tcPr>
+          <w:p>
+            <w:pPr>
+              <w:rPr>
+                <w:rFonts w:ascii="Aptos" w:eastAsia="Aptos" w:hAnsi="Aptos" w:cs="Aptos"/>
+                <w:color w:val="000000" w:themeColor="text1"/>
+                <w:sz w:val="28"/>
+                <w:szCs w:val="28"/>
+              </w:rPr>
+            </w:pPr>
+            <w:r>
+              <w:rPr>
+                <w:rFonts w:ascii="Aptos" w:eastAsia="Aptos" w:hAnsi="Aptos" w:cs="Aptos"/>
+                <w:color w:val="000000" w:themeColor="text1"/>
+                <w:sz w:val="28"/>
+                <w:szCs w:val="28"/>
+              </w:rPr>
+              <w:t>The current note being manipulate</w:t>
+            </w:r>
+          </w:p>
+        </w:tc>
+        <w:tc>
+          <w:tcPr>
+            <w:tcW w:w="1752" w:type="dxa"/>
+          </w:tcPr>
+          <w:p>
+            <w:pPr>
+              <w:rPr>
+                <w:rFonts w:ascii="Aptos" w:eastAsia="Aptos" w:hAnsi="Aptos" w:cs="Aptos"/>
+                <w:color w:val="000000" w:themeColor="text1"/>
+                <w:sz w:val="28"/>
+                <w:szCs w:val="28"/>
+              </w:rPr>
+            </w:pPr>
+            <w:r>
+              <w:rPr>
+                <w:rFonts w:ascii="Aptos" w:eastAsia="Aptos" w:hAnsi="Aptos" w:cs="Aptos"/>
+                <w:color w:val="000000" w:themeColor="text1"/>
+                <w:sz w:val="28"/>
+                <w:szCs w:val="28"/>
+              </w:rPr>
+              <w:t>seqeuncerGrid</w:t>
+            </w:r>
+          </w:p>
+        </w:tc>
+        <w:tc>
+          <w:tcPr>
+            <w:tcW w:w="2358" w:type="dxa"/>
+          </w:tcPr>
+          <w:p>
+            <w:pPr>
+              <w:rPr>
+                <w:rFonts w:ascii="Aptos" w:eastAsia="Aptos" w:hAnsi="Aptos" w:cs="Aptos"/>
+                <w:color w:val="000000" w:themeColor="text1"/>
+                <w:sz w:val="28"/>
+                <w:szCs w:val="28"/>
+              </w:rPr>
+            </w:pPr>
+            <w:r>
+              <w:rPr>
+                <w:rFonts w:ascii="Aptos" w:eastAsia="Aptos" w:hAnsi="Aptos" w:cs="Aptos"/>
+                <w:color w:val="000000" w:themeColor="text1"/>
+                <w:sz w:val="28"/>
+                <w:szCs w:val="28"/>
+              </w:rPr>
+              <w:t>Global</w:t>
+            </w:r>
+          </w:p>
+        </w:tc>
+      </w:tr>
+      <w:tr>
+        <w:tc>
+          <w:tcPr>
+            <w:tcW w:w="1957" w:type="dxa"/>
+          </w:tcPr>
+          <w:p>
+            <w:pPr>
+              <w:rPr>
+                <w:rFonts w:ascii="Aptos" w:eastAsia="Aptos" w:hAnsi="Aptos" w:cs="Aptos"/>
+                <w:color w:val="000000" w:themeColor="text1"/>
+                <w:sz w:val="28"/>
+                <w:szCs w:val="28"/>
+              </w:rPr>
+            </w:pPr>
+            <w:r>
+              <w:rPr>
+                <w:rFonts w:ascii="Aptos" w:eastAsia="Aptos" w:hAnsi="Aptos" w:cs="Aptos"/>
+                <w:color w:val="000000" w:themeColor="text1"/>
+                <w:sz w:val="28"/>
+                <w:szCs w:val="28"/>
+              </w:rPr>
+              <w:t>Resizing</w:t>
+            </w:r>
+          </w:p>
+        </w:tc>
+        <w:tc>
+          <w:tcPr>
+            <w:tcW w:w="1299" w:type="dxa"/>
+          </w:tcPr>
+          <w:p>
+            <w:pPr>
+              <w:rPr>
+                <w:rFonts w:ascii="Aptos" w:eastAsia="Aptos" w:hAnsi="Aptos" w:cs="Aptos"/>
+                <w:color w:val="000000" w:themeColor="text1"/>
+                <w:sz w:val="28"/>
+                <w:szCs w:val="28"/>
+              </w:rPr>
+            </w:pPr>
+            <w:r>
+              <w:rPr>
+                <w:rFonts w:ascii="Aptos" w:eastAsia="Aptos" w:hAnsi="Aptos" w:cs="Aptos"/>
+                <w:color w:val="000000" w:themeColor="text1"/>
+                <w:sz w:val="28"/>
+                <w:szCs w:val="28"/>
+              </w:rPr>
+              <w:t>Boolean</w:t>
+            </w:r>
+          </w:p>
+        </w:tc>
+        <w:tc>
+          <w:tcPr>
+            <w:tcW w:w="1650" w:type="dxa"/>
+          </w:tcPr>
+          <w:p>
+            <w:pPr>
+              <w:rPr>
+                <w:rFonts w:ascii="Aptos" w:eastAsia="Aptos" w:hAnsi="Aptos" w:cs="Aptos"/>
+                <w:color w:val="000000" w:themeColor="text1"/>
+                <w:sz w:val="28"/>
+                <w:szCs w:val="28"/>
+              </w:rPr>
+            </w:pPr>
+            <w:r>
+              <w:rPr>
+                <w:rFonts w:ascii="Aptos" w:eastAsia="Aptos" w:hAnsi="Aptos" w:cs="Aptos"/>
+                <w:color w:val="000000" w:themeColor="text1"/>
+                <w:sz w:val="28"/>
+                <w:szCs w:val="28"/>
+              </w:rPr>
+              <w:t>True when a note is being manipulate</w:t>
+            </w:r>
+          </w:p>
+        </w:tc>
+        <w:tc>
+          <w:tcPr>
+            <w:tcW w:w="1752" w:type="dxa"/>
+          </w:tcPr>
+          <w:p>
+            <w:pPr>
+              <w:rPr>
+                <w:rFonts w:ascii="Aptos" w:eastAsia="Aptos" w:hAnsi="Aptos" w:cs="Aptos"/>
+                <w:color w:val="000000" w:themeColor="text1"/>
+                <w:sz w:val="28"/>
+                <w:szCs w:val="28"/>
+              </w:rPr>
+            </w:pPr>
+            <w:r>
+              <w:rPr>
+                <w:rFonts w:ascii="Aptos" w:eastAsia="Aptos" w:hAnsi="Aptos" w:cs="Aptos"/>
+                <w:color w:val="000000" w:themeColor="text1"/>
+                <w:sz w:val="28"/>
+                <w:szCs w:val="28"/>
+              </w:rPr>
+              <w:t>sequencerGrid</w:t>
+            </w:r>
+          </w:p>
+        </w:tc>
+        <w:tc>
+          <w:tcPr>
+            <w:tcW w:w="2358" w:type="dxa"/>
+          </w:tcPr>
+          <w:p>
+            <w:pPr>
+              <w:rPr>
+                <w:rFonts w:ascii="Aptos" w:eastAsia="Aptos" w:hAnsi="Aptos" w:cs="Aptos"/>
+                <w:color w:val="000000" w:themeColor="text1"/>
+                <w:sz w:val="28"/>
+                <w:szCs w:val="28"/>
+              </w:rPr>
+            </w:pPr>
+            <w:r>
+              <w:rPr>
+                <w:rFonts w:ascii="Aptos" w:eastAsia="Aptos" w:hAnsi="Aptos" w:cs="Aptos"/>
+                <w:color w:val="000000" w:themeColor="text1"/>
+                <w:sz w:val="28"/>
+                <w:szCs w:val="28"/>
+              </w:rPr>
+              <w:t>Global</w:t>
+            </w:r>
+          </w:p>
+        </w:tc>
+      </w:tr>
+    </w:tbl>
+    <w:p>
+      <w:pPr>
+        <w:rPr>
+          <w:rFonts w:ascii="Aptos" w:eastAsia="Aptos" w:hAnsi="Aptos" w:cs="Aptos"/>
+          <w:b/>
+          <w:bCs/>
+          <w:color w:val="000000" w:themeColor="text1"/>
+          <w:sz w:val="28"/>
+          <w:szCs w:val="28"/>
+          <w:u w:val="single"/>
+        </w:rPr>
+      </w:pPr>
+    </w:p>
+    <w:p>
+      <w:pPr>
+        <w:ind w:firstLine="720"/>
+        <w:rPr>
+          <w:rFonts w:ascii="Aptos" w:eastAsia="Aptos" w:hAnsi="Aptos" w:cs="Aptos"/>
+          <w:b/>
+          <w:bCs/>
+          <w:color w:val="000000" w:themeColor="text1"/>
+          <w:sz w:val="28"/>
+          <w:szCs w:val="28"/>
+          <w:u w:val="single"/>
+        </w:rPr>
+      </w:pPr>
+      <w:r>
+        <w:rPr>
+          <w:rFonts w:ascii="Aptos" w:eastAsia="Aptos" w:hAnsi="Aptos" w:cs="Aptos"/>
+          <w:b/>
+          <w:bCs/>
+          <w:color w:val="000000" w:themeColor="text1"/>
+          <w:sz w:val="28"/>
+          <w:szCs w:val="28"/>
+          <w:u w:val="single"/>
+        </w:rPr>
+        <w:t>Methods:</w:t>
+      </w:r>
+    </w:p>
+    <w:tbl>
+      <w:tblPr>
+        <w:tblStyle w:val="TableGrid"/>
+        <w:tblW w:w="0" w:type="auto"/>
+        <w:tblLook w:val="04A0" w:firstRow="1" w:lastRow="0" w:firstColumn="1" w:lastColumn="0" w:noHBand="0" w:noVBand="1"/>
+      </w:tblPr>
+      <w:tblGrid>
+        <w:gridCol w:w="2951"/>
+        <w:gridCol w:w="1877"/>
+        <w:gridCol w:w="2169"/>
+        <w:gridCol w:w="2019"/>
+      </w:tblGrid>
+      <w:tr>
+        <w:tc>
+          <w:tcPr>
+            <w:tcW w:w="2961" w:type="dxa"/>
+          </w:tcPr>
+          <w:p>
+            <w:pPr>
+              <w:rPr>
+                <w:rFonts w:ascii="Aptos" w:eastAsia="Aptos" w:hAnsi="Aptos" w:cs="Aptos"/>
+                <w:b/>
+                <w:bCs/>
+                <w:color w:val="000000" w:themeColor="text1"/>
+                <w:sz w:val="28"/>
+                <w:szCs w:val="28"/>
+              </w:rPr>
+            </w:pPr>
+            <w:r>
+              <w:rPr>
+                <w:rFonts w:ascii="Aptos" w:eastAsia="Aptos" w:hAnsi="Aptos" w:cs="Aptos"/>
+                <w:b/>
+                <w:bCs/>
+                <w:color w:val="000000" w:themeColor="text1"/>
+                <w:sz w:val="28"/>
+                <w:szCs w:val="28"/>
+              </w:rPr>
+              <w:t>Name</w:t>
+            </w:r>
+          </w:p>
+        </w:tc>
+        <w:tc>
+          <w:tcPr>
+            <w:tcW w:w="1880" w:type="dxa"/>
+          </w:tcPr>
+          <w:p>
+            <w:pPr>
+              <w:rPr>
+                <w:rFonts w:ascii="Aptos" w:eastAsia="Aptos" w:hAnsi="Aptos" w:cs="Aptos"/>
+                <w:b/>
+                <w:bCs/>
+                <w:color w:val="000000" w:themeColor="text1"/>
+                <w:sz w:val="28"/>
+                <w:szCs w:val="28"/>
+              </w:rPr>
+            </w:pPr>
+            <w:r>
+              <w:rPr>
+                <w:rFonts w:ascii="Aptos" w:eastAsia="Aptos" w:hAnsi="Aptos" w:cs="Aptos"/>
+                <w:b/>
+                <w:bCs/>
+                <w:color w:val="000000" w:themeColor="text1"/>
+                <w:sz w:val="28"/>
+                <w:szCs w:val="28"/>
+              </w:rPr>
+              <w:t>Return type</w:t>
+            </w:r>
+          </w:p>
+        </w:tc>
+        <w:tc>
+          <w:tcPr>
+            <w:tcW w:w="2174" w:type="dxa"/>
+          </w:tcPr>
+          <w:p>
+            <w:pPr>
+              <w:rPr>
+                <w:rFonts w:ascii="Aptos" w:eastAsia="Aptos" w:hAnsi="Aptos" w:cs="Aptos"/>
+                <w:b/>
+                <w:bCs/>
+                <w:color w:val="000000" w:themeColor="text1"/>
+                <w:sz w:val="28"/>
+                <w:szCs w:val="28"/>
+              </w:rPr>
+            </w:pPr>
+            <w:r>
+              <w:rPr>
+                <w:rFonts w:ascii="Aptos" w:eastAsia="Aptos" w:hAnsi="Aptos" w:cs="Aptos"/>
+                <w:b/>
+                <w:bCs/>
+                <w:color w:val="000000" w:themeColor="text1"/>
+                <w:sz w:val="28"/>
+                <w:szCs w:val="28"/>
+              </w:rPr>
+              <w:t>Description</w:t>
+            </w:r>
+          </w:p>
+        </w:tc>
+        <w:tc>
+          <w:tcPr>
+            <w:tcW w:w="2001" w:type="dxa"/>
+          </w:tcPr>
+          <w:p>
+            <w:pPr>
+              <w:rPr>
+                <w:rFonts w:ascii="Aptos" w:eastAsia="Aptos" w:hAnsi="Aptos" w:cs="Aptos"/>
+                <w:b/>
+                <w:bCs/>
+                <w:color w:val="000000" w:themeColor="text1"/>
+                <w:sz w:val="28"/>
+                <w:szCs w:val="28"/>
+              </w:rPr>
+            </w:pPr>
+            <w:r>
+              <w:rPr>
+                <w:rFonts w:ascii="Aptos" w:eastAsia="Aptos" w:hAnsi="Aptos" w:cs="Aptos"/>
+                <w:b/>
+                <w:bCs/>
+                <w:color w:val="000000" w:themeColor="text1"/>
+                <w:sz w:val="28"/>
+                <w:szCs w:val="28"/>
+              </w:rPr>
+              <w:t>Held in class:</w:t>
+            </w:r>
+          </w:p>
+        </w:tc>
+      </w:tr>
+      <w:tr>
+        <w:tc>
+          <w:tcPr>
+            <w:tcW w:w="2961" w:type="dxa"/>
+          </w:tcPr>
+          <w:p>
+            <w:pPr>
+              <w:rPr>
+                <w:rFonts w:ascii="Aptos" w:eastAsia="Aptos" w:hAnsi="Aptos" w:cs="Aptos"/>
+                <w:color w:val="000000" w:themeColor="text1"/>
+                <w:sz w:val="28"/>
+                <w:szCs w:val="28"/>
+              </w:rPr>
+            </w:pPr>
+            <w:r>
+              <w:rPr>
+                <w:rFonts w:ascii="Aptos" w:eastAsia="Aptos" w:hAnsi="Aptos" w:cs="Aptos"/>
+                <w:color w:val="000000" w:themeColor="text1"/>
+                <w:sz w:val="28"/>
+                <w:szCs w:val="28"/>
+              </w:rPr>
+              <w:t>getPitch()</w:t>
+            </w:r>
+          </w:p>
+        </w:tc>
+        <w:tc>
+          <w:tcPr>
+            <w:tcW w:w="1880" w:type="dxa"/>
+          </w:tcPr>
+          <w:p>
+            <w:pPr>
+              <w:rPr>
+                <w:rFonts w:ascii="Aptos" w:eastAsia="Aptos" w:hAnsi="Aptos" w:cs="Aptos"/>
+                <w:color w:val="000000" w:themeColor="text1"/>
+                <w:sz w:val="28"/>
+                <w:szCs w:val="28"/>
+              </w:rPr>
+            </w:pPr>
+            <w:r>
+              <w:rPr>
+                <w:rFonts w:ascii="Aptos" w:eastAsia="Aptos" w:hAnsi="Aptos" w:cs="Aptos"/>
+                <w:color w:val="000000" w:themeColor="text1"/>
+                <w:sz w:val="28"/>
+                <w:szCs w:val="28"/>
+              </w:rPr>
+              <w:t>Int</w:t>
+            </w:r>
+          </w:p>
+        </w:tc>
+        <w:tc>
+          <w:tcPr>
+            <w:tcW w:w="2174" w:type="dxa"/>
+          </w:tcPr>
+          <w:p>
+            <w:pPr>
+              <w:rPr>
+                <w:rFonts w:ascii="Aptos" w:eastAsia="Aptos" w:hAnsi="Aptos" w:cs="Aptos"/>
+                <w:color w:val="000000" w:themeColor="text1"/>
+                <w:sz w:val="28"/>
+                <w:szCs w:val="28"/>
+              </w:rPr>
+            </w:pPr>
+            <w:r>
+              <w:rPr>
+                <w:rFonts w:ascii="Aptos" w:eastAsia="Aptos" w:hAnsi="Aptos" w:cs="Aptos"/>
+                <w:color w:val="000000" w:themeColor="text1"/>
+                <w:sz w:val="28"/>
+                <w:szCs w:val="28"/>
+              </w:rPr>
+              <w:t>Getter for pitch attribute</w:t>
+            </w:r>
+          </w:p>
+        </w:tc>
+        <w:tc>
+          <w:tcPr>
+            <w:tcW w:w="2001" w:type="dxa"/>
+          </w:tcPr>
+          <w:p>
+            <w:pPr>
+              <w:rPr>
+                <w:rFonts w:ascii="Aptos" w:eastAsia="Aptos" w:hAnsi="Aptos" w:cs="Aptos"/>
+                <w:color w:val="000000" w:themeColor="text1"/>
+                <w:sz w:val="28"/>
+                <w:szCs w:val="28"/>
+              </w:rPr>
+            </w:pPr>
+            <w:r>
+              <w:rPr>
+                <w:rFonts w:ascii="Aptos" w:eastAsia="Aptos" w:hAnsi="Aptos" w:cs="Aptos"/>
+                <w:color w:val="000000" w:themeColor="text1"/>
+                <w:sz w:val="28"/>
+                <w:szCs w:val="28"/>
+              </w:rPr>
+              <w:t>Note</w:t>
+            </w:r>
+          </w:p>
+        </w:tc>
+      </w:tr>
+      <w:tr>
+        <w:tc>
+          <w:tcPr>
+            <w:tcW w:w="2961" w:type="dxa"/>
+          </w:tcPr>
+          <w:p>
+            <w:pPr>
+              <w:rPr>
+                <w:rFonts w:ascii="Aptos" w:eastAsia="Aptos" w:hAnsi="Aptos" w:cs="Aptos"/>
+                <w:color w:val="000000" w:themeColor="text1"/>
+                <w:sz w:val="28"/>
+                <w:szCs w:val="28"/>
+              </w:rPr>
+            </w:pPr>
+            <w:r>
+              <w:rPr>
+                <w:rFonts w:ascii="Aptos" w:eastAsia="Aptos" w:hAnsi="Aptos" w:cs="Aptos"/>
+                <w:color w:val="000000" w:themeColor="text1"/>
+                <w:sz w:val="28"/>
+                <w:szCs w:val="28"/>
+              </w:rPr>
+              <w:t>getStart()</w:t>
+            </w:r>
+          </w:p>
+        </w:tc>
+        <w:tc>
+          <w:tcPr>
+            <w:tcW w:w="1880" w:type="dxa"/>
+          </w:tcPr>
+          <w:p>
+            <w:pPr>
+              <w:rPr>
+                <w:rFonts w:ascii="Aptos" w:eastAsia="Aptos" w:hAnsi="Aptos" w:cs="Aptos"/>
+                <w:color w:val="000000" w:themeColor="text1"/>
+                <w:sz w:val="28"/>
+                <w:szCs w:val="28"/>
+              </w:rPr>
+            </w:pPr>
+            <w:r>
+              <w:rPr>
+                <w:rFonts w:ascii="Aptos" w:eastAsia="Aptos" w:hAnsi="Aptos" w:cs="Aptos"/>
+                <w:color w:val="000000" w:themeColor="text1"/>
+                <w:sz w:val="28"/>
+                <w:szCs w:val="28"/>
+              </w:rPr>
+              <w:t>Int</w:t>
+            </w:r>
+          </w:p>
+        </w:tc>
+        <w:tc>
+          <w:tcPr>
+            <w:tcW w:w="2174" w:type="dxa"/>
+          </w:tcPr>
+          <w:p>
+            <w:pPr>
+              <w:rPr>
+                <w:rFonts w:ascii="Aptos" w:eastAsia="Aptos" w:hAnsi="Aptos" w:cs="Aptos"/>
+                <w:color w:val="000000" w:themeColor="text1"/>
+                <w:sz w:val="28"/>
+                <w:szCs w:val="28"/>
+              </w:rPr>
+            </w:pPr>
+            <w:r>
+              <w:rPr>
+                <w:rFonts w:ascii="Aptos" w:eastAsia="Aptos" w:hAnsi="Aptos" w:cs="Aptos"/>
+                <w:color w:val="000000" w:themeColor="text1"/>
+                <w:sz w:val="28"/>
+                <w:szCs w:val="28"/>
+              </w:rPr>
+              <w:t>Getter for start attribute</w:t>
+            </w:r>
+          </w:p>
+        </w:tc>
+        <w:tc>
+          <w:tcPr>
+            <w:tcW w:w="2001" w:type="dxa"/>
+          </w:tcPr>
+          <w:p>
+            <w:pPr>
+              <w:rPr>
+                <w:rFonts w:ascii="Aptos" w:eastAsia="Aptos" w:hAnsi="Aptos" w:cs="Aptos"/>
+                <w:color w:val="000000" w:themeColor="text1"/>
+                <w:sz w:val="28"/>
+                <w:szCs w:val="28"/>
+              </w:rPr>
+            </w:pPr>
+            <w:r>
+              <w:rPr>
+                <w:rFonts w:ascii="Aptos" w:eastAsia="Aptos" w:hAnsi="Aptos" w:cs="Aptos"/>
+                <w:color w:val="000000" w:themeColor="text1"/>
+                <w:sz w:val="28"/>
+                <w:szCs w:val="28"/>
+              </w:rPr>
+              <w:t>Note</w:t>
+            </w:r>
+          </w:p>
+        </w:tc>
+      </w:tr>
+      <w:tr>
+        <w:tc>
+          <w:tcPr>
+            <w:tcW w:w="2961" w:type="dxa"/>
+          </w:tcPr>
+          <w:p>
+            <w:pPr>
+              <w:rPr>
+                <w:rFonts w:ascii="Aptos" w:eastAsia="Aptos" w:hAnsi="Aptos" w:cs="Aptos"/>
+                <w:color w:val="000000" w:themeColor="text1"/>
+                <w:sz w:val="28"/>
+                <w:szCs w:val="28"/>
+              </w:rPr>
+            </w:pPr>
+            <w:r>
+              <w:rPr>
+                <w:rFonts w:ascii="Aptos" w:eastAsia="Aptos" w:hAnsi="Aptos" w:cs="Aptos"/>
+                <w:color w:val="000000" w:themeColor="text1"/>
+                <w:sz w:val="28"/>
+                <w:szCs w:val="28"/>
+              </w:rPr>
+              <w:t>getLength()</w:t>
+            </w:r>
+          </w:p>
+        </w:tc>
+        <w:tc>
+          <w:tcPr>
+            <w:tcW w:w="1880" w:type="dxa"/>
+          </w:tcPr>
+          <w:p>
+            <w:pPr>
+              <w:rPr>
+                <w:rFonts w:ascii="Aptos" w:eastAsia="Aptos" w:hAnsi="Aptos" w:cs="Aptos"/>
+                <w:color w:val="000000" w:themeColor="text1"/>
+                <w:sz w:val="28"/>
+                <w:szCs w:val="28"/>
+              </w:rPr>
+            </w:pPr>
+            <w:r>
+              <w:rPr>
+                <w:rFonts w:ascii="Aptos" w:eastAsia="Aptos" w:hAnsi="Aptos" w:cs="Aptos"/>
+                <w:color w:val="000000" w:themeColor="text1"/>
+                <w:sz w:val="28"/>
+                <w:szCs w:val="28"/>
+              </w:rPr>
+              <w:t>Int</w:t>
+            </w:r>
+          </w:p>
+        </w:tc>
+        <w:tc>
+          <w:tcPr>
+            <w:tcW w:w="2174" w:type="dxa"/>
+          </w:tcPr>
+          <w:p>
+            <w:pPr>
+              <w:rPr>
+                <w:rFonts w:ascii="Aptos" w:eastAsia="Aptos" w:hAnsi="Aptos" w:cs="Aptos"/>
+                <w:color w:val="000000" w:themeColor="text1"/>
+                <w:sz w:val="28"/>
+                <w:szCs w:val="28"/>
+              </w:rPr>
+            </w:pPr>
+            <w:r>
+              <w:rPr>
+                <w:rFonts w:ascii="Aptos" w:eastAsia="Aptos" w:hAnsi="Aptos" w:cs="Aptos"/>
+                <w:color w:val="000000" w:themeColor="text1"/>
+                <w:sz w:val="28"/>
+                <w:szCs w:val="28"/>
+              </w:rPr>
+              <w:t>Getter for length attribute</w:t>
+            </w:r>
+          </w:p>
+        </w:tc>
+        <w:tc>
+          <w:tcPr>
+            <w:tcW w:w="2001" w:type="dxa"/>
+          </w:tcPr>
+          <w:p>
+            <w:pPr>
+              <w:rPr>
+                <w:rFonts w:ascii="Aptos" w:eastAsia="Aptos" w:hAnsi="Aptos" w:cs="Aptos"/>
+                <w:color w:val="000000" w:themeColor="text1"/>
+                <w:sz w:val="28"/>
+                <w:szCs w:val="28"/>
+              </w:rPr>
+            </w:pPr>
+            <w:r>
+              <w:rPr>
+                <w:rFonts w:ascii="Aptos" w:eastAsia="Aptos" w:hAnsi="Aptos" w:cs="Aptos"/>
+                <w:color w:val="000000" w:themeColor="text1"/>
+                <w:sz w:val="28"/>
+                <w:szCs w:val="28"/>
+              </w:rPr>
+              <w:t>Note</w:t>
+            </w:r>
+          </w:p>
+        </w:tc>
+      </w:tr>
+      <w:tr>
+        <w:tc>
+          <w:tcPr>
+            <w:tcW w:w="2961" w:type="dxa"/>
+          </w:tcPr>
+          <w:p>
+            <w:pPr>
+              <w:rPr>
+                <w:rFonts w:ascii="Aptos" w:eastAsia="Aptos" w:hAnsi="Aptos" w:cs="Aptos"/>
+                <w:color w:val="000000" w:themeColor="text1"/>
+                <w:sz w:val="28"/>
+                <w:szCs w:val="28"/>
+              </w:rPr>
+            </w:pPr>
+            <w:r>
+              <w:rPr>
+                <w:rFonts w:ascii="Aptos" w:eastAsia="Aptos" w:hAnsi="Aptos" w:cs="Aptos"/>
+                <w:color w:val="000000" w:themeColor="text1"/>
+                <w:sz w:val="28"/>
+                <w:szCs w:val="28"/>
+              </w:rPr>
+              <w:t>setPitch(int pitch)</w:t>
+            </w:r>
+          </w:p>
+        </w:tc>
+        <w:tc>
+          <w:tcPr>
+            <w:tcW w:w="1880" w:type="dxa"/>
+          </w:tcPr>
+          <w:p>
+            <w:pPr>
+              <w:rPr>
+                <w:rFonts w:ascii="Aptos" w:eastAsia="Aptos" w:hAnsi="Aptos" w:cs="Aptos"/>
+                <w:color w:val="000000" w:themeColor="text1"/>
+                <w:sz w:val="28"/>
+                <w:szCs w:val="28"/>
+              </w:rPr>
+            </w:pPr>
+            <w:r>
+              <w:rPr>
+                <w:rFonts w:ascii="Aptos" w:eastAsia="Aptos" w:hAnsi="Aptos" w:cs="Aptos"/>
+                <w:color w:val="000000" w:themeColor="text1"/>
+                <w:sz w:val="28"/>
+                <w:szCs w:val="28"/>
+              </w:rPr>
+              <w:t>Void</w:t>
+            </w:r>
+          </w:p>
+        </w:tc>
+        <w:tc>
+          <w:tcPr>
+            <w:tcW w:w="2174" w:type="dxa"/>
+          </w:tcPr>
+          <w:p>
+            <w:pPr>
+              <w:rPr>
+                <w:rFonts w:ascii="Aptos" w:eastAsia="Aptos" w:hAnsi="Aptos" w:cs="Aptos"/>
+                <w:color w:val="000000" w:themeColor="text1"/>
+                <w:sz w:val="28"/>
+                <w:szCs w:val="28"/>
+              </w:rPr>
+            </w:pPr>
+            <w:r>
+              <w:rPr>
+                <w:rFonts w:ascii="Aptos" w:eastAsia="Aptos" w:hAnsi="Aptos" w:cs="Aptos"/>
+                <w:color w:val="000000" w:themeColor="text1"/>
+                <w:sz w:val="28"/>
+                <w:szCs w:val="28"/>
+              </w:rPr>
+              <w:t>Setter for pitch attribute</w:t>
+            </w:r>
+          </w:p>
+        </w:tc>
+        <w:tc>
+          <w:tcPr>
+            <w:tcW w:w="2001" w:type="dxa"/>
+          </w:tcPr>
+          <w:p>
+            <w:pPr>
+              <w:rPr>
+                <w:rFonts w:ascii="Aptos" w:eastAsia="Aptos" w:hAnsi="Aptos" w:cs="Aptos"/>
+                <w:color w:val="000000" w:themeColor="text1"/>
+                <w:sz w:val="28"/>
+                <w:szCs w:val="28"/>
+              </w:rPr>
+            </w:pPr>
+            <w:r>
+              <w:rPr>
+                <w:rFonts w:ascii="Aptos" w:eastAsia="Aptos" w:hAnsi="Aptos" w:cs="Aptos"/>
+                <w:color w:val="000000" w:themeColor="text1"/>
+                <w:sz w:val="28"/>
+                <w:szCs w:val="28"/>
+              </w:rPr>
+              <w:t>Note</w:t>
+            </w:r>
+          </w:p>
+        </w:tc>
+      </w:tr>
+      <w:tr>
+        <w:tc>
+          <w:tcPr>
+            <w:tcW w:w="2961" w:type="dxa"/>
+          </w:tcPr>
+          <w:p>
+            <w:pPr>
+              <w:rPr>
+                <w:rFonts w:ascii="Aptos" w:eastAsia="Aptos" w:hAnsi="Aptos" w:cs="Aptos"/>
+                <w:color w:val="000000" w:themeColor="text1"/>
+                <w:sz w:val="28"/>
+                <w:szCs w:val="28"/>
+              </w:rPr>
+            </w:pPr>
+            <w:r>
+              <w:rPr>
+                <w:rFonts w:ascii="Aptos" w:eastAsia="Aptos" w:hAnsi="Aptos" w:cs="Aptos"/>
+                <w:color w:val="000000" w:themeColor="text1"/>
+                <w:sz w:val="28"/>
+                <w:szCs w:val="28"/>
+              </w:rPr>
+              <w:t>setStart(int start)</w:t>
+            </w:r>
+          </w:p>
+        </w:tc>
+        <w:tc>
+          <w:tcPr>
+            <w:tcW w:w="1880" w:type="dxa"/>
+          </w:tcPr>
+          <w:p>
+            <w:pPr>
+              <w:rPr>
+                <w:rFonts w:ascii="Aptos" w:eastAsia="Aptos" w:hAnsi="Aptos" w:cs="Aptos"/>
+                <w:color w:val="000000" w:themeColor="text1"/>
+                <w:sz w:val="28"/>
+                <w:szCs w:val="28"/>
+              </w:rPr>
+            </w:pPr>
+            <w:r>
+              <w:rPr>
+                <w:rFonts w:ascii="Aptos" w:eastAsia="Aptos" w:hAnsi="Aptos" w:cs="Aptos"/>
+                <w:color w:val="000000" w:themeColor="text1"/>
+                <w:sz w:val="28"/>
+                <w:szCs w:val="28"/>
+              </w:rPr>
+              <w:t>Void</w:t>
+            </w:r>
+          </w:p>
+        </w:tc>
+        <w:tc>
+          <w:tcPr>
+            <w:tcW w:w="2174" w:type="dxa"/>
+          </w:tcPr>
+          <w:p>
+            <w:pPr>
+              <w:rPr>
+                <w:rFonts w:ascii="Aptos" w:eastAsia="Aptos" w:hAnsi="Aptos" w:cs="Aptos"/>
+                <w:color w:val="000000" w:themeColor="text1"/>
+                <w:sz w:val="28"/>
+                <w:szCs w:val="28"/>
+              </w:rPr>
+            </w:pPr>
+            <w:r>
+              <w:rPr>
+                <w:rFonts w:ascii="Aptos" w:eastAsia="Aptos" w:hAnsi="Aptos" w:cs="Aptos"/>
+                <w:color w:val="000000" w:themeColor="text1"/>
+                <w:sz w:val="28"/>
+                <w:szCs w:val="28"/>
+              </w:rPr>
+              <w:t>Setter for start attribute</w:t>
+            </w:r>
+          </w:p>
+        </w:tc>
+        <w:tc>
+          <w:tcPr>
+            <w:tcW w:w="2001" w:type="dxa"/>
+          </w:tcPr>
+          <w:p>
+            <w:pPr>
+              <w:rPr>
+                <w:rFonts w:ascii="Aptos" w:eastAsia="Aptos" w:hAnsi="Aptos" w:cs="Aptos"/>
+                <w:color w:val="000000" w:themeColor="text1"/>
+                <w:sz w:val="28"/>
+                <w:szCs w:val="28"/>
+              </w:rPr>
+            </w:pPr>
+            <w:r>
+              <w:rPr>
+                <w:rFonts w:ascii="Aptos" w:eastAsia="Aptos" w:hAnsi="Aptos" w:cs="Aptos"/>
+                <w:color w:val="000000" w:themeColor="text1"/>
+                <w:sz w:val="28"/>
+                <w:szCs w:val="28"/>
+              </w:rPr>
+              <w:t>Note</w:t>
+            </w:r>
+          </w:p>
+        </w:tc>
+      </w:tr>
+      <w:tr>
+        <w:tc>
+          <w:tcPr>
+            <w:tcW w:w="2961" w:type="dxa"/>
+          </w:tcPr>
+          <w:p>
+            <w:pPr>
+              <w:rPr>
+                <w:rFonts w:ascii="Aptos" w:eastAsia="Aptos" w:hAnsi="Aptos" w:cs="Aptos"/>
+                <w:color w:val="000000" w:themeColor="text1"/>
+                <w:sz w:val="28"/>
+                <w:szCs w:val="28"/>
+              </w:rPr>
+            </w:pPr>
+            <w:r>
+              <w:rPr>
+                <w:rFonts w:ascii="Aptos" w:eastAsia="Aptos" w:hAnsi="Aptos" w:cs="Aptos"/>
+                <w:color w:val="000000" w:themeColor="text1"/>
+                <w:sz w:val="28"/>
+                <w:szCs w:val="28"/>
+              </w:rPr>
+              <w:t>setLength(int length)</w:t>
+            </w:r>
+          </w:p>
+        </w:tc>
+        <w:tc>
+          <w:tcPr>
+            <w:tcW w:w="1880" w:type="dxa"/>
+          </w:tcPr>
+          <w:p>
+            <w:pPr>
+              <w:rPr>
+                <w:rFonts w:ascii="Aptos" w:eastAsia="Aptos" w:hAnsi="Aptos" w:cs="Aptos"/>
+                <w:color w:val="000000" w:themeColor="text1"/>
+                <w:sz w:val="28"/>
+                <w:szCs w:val="28"/>
+              </w:rPr>
+            </w:pPr>
+            <w:r>
+              <w:rPr>
+                <w:rFonts w:ascii="Aptos" w:eastAsia="Aptos" w:hAnsi="Aptos" w:cs="Aptos"/>
+                <w:color w:val="000000" w:themeColor="text1"/>
+                <w:sz w:val="28"/>
+                <w:szCs w:val="28"/>
+              </w:rPr>
+              <w:t>Void</w:t>
+            </w:r>
+          </w:p>
+        </w:tc>
+        <w:tc>
+          <w:tcPr>
+            <w:tcW w:w="2174" w:type="dxa"/>
+          </w:tcPr>
+          <w:p>
+            <w:pPr>
+              <w:rPr>
+                <w:rFonts w:ascii="Aptos" w:eastAsia="Aptos" w:hAnsi="Aptos" w:cs="Aptos"/>
+                <w:color w:val="000000" w:themeColor="text1"/>
+                <w:sz w:val="28"/>
+                <w:szCs w:val="28"/>
+              </w:rPr>
+            </w:pPr>
+            <w:r>
+              <w:rPr>
+                <w:rFonts w:ascii="Aptos" w:eastAsia="Aptos" w:hAnsi="Aptos" w:cs="Aptos"/>
+                <w:color w:val="000000" w:themeColor="text1"/>
+                <w:sz w:val="28"/>
+                <w:szCs w:val="28"/>
+              </w:rPr>
+              <w:t>Setter for length attribute</w:t>
+            </w:r>
+          </w:p>
+        </w:tc>
+        <w:tc>
+          <w:tcPr>
+            <w:tcW w:w="2001" w:type="dxa"/>
+          </w:tcPr>
+          <w:p>
+            <w:pPr>
+              <w:rPr>
+                <w:rFonts w:ascii="Aptos" w:eastAsia="Aptos" w:hAnsi="Aptos" w:cs="Aptos"/>
+                <w:color w:val="000000" w:themeColor="text1"/>
+                <w:sz w:val="28"/>
+                <w:szCs w:val="28"/>
+              </w:rPr>
+            </w:pPr>
+            <w:r>
+              <w:rPr>
+                <w:rFonts w:ascii="Aptos" w:eastAsia="Aptos" w:hAnsi="Aptos" w:cs="Aptos"/>
+                <w:color w:val="000000" w:themeColor="text1"/>
+                <w:sz w:val="28"/>
+                <w:szCs w:val="28"/>
+              </w:rPr>
+              <w:t>Note</w:t>
+            </w:r>
+          </w:p>
+        </w:tc>
+      </w:tr>
+      <w:tr>
+        <w:tc>
+          <w:tcPr>
+            <w:tcW w:w="2961" w:type="dxa"/>
+          </w:tcPr>
+          <w:p>
+            <w:pPr>
+              <w:rPr>
+                <w:rFonts w:ascii="Aptos" w:eastAsia="Aptos" w:hAnsi="Aptos" w:cs="Aptos"/>
+                <w:color w:val="000000" w:themeColor="text1"/>
+                <w:sz w:val="28"/>
+                <w:szCs w:val="28"/>
+              </w:rPr>
+            </w:pPr>
+            <w:r>
+              <w:rPr>
+                <w:rFonts w:ascii="Aptos" w:eastAsia="Aptos" w:hAnsi="Aptos" w:cs="Aptos"/>
+                <w:color w:val="000000" w:themeColor="text1"/>
+                <w:sz w:val="28"/>
+                <w:szCs w:val="28"/>
+              </w:rPr>
+              <w:t>addNote(Note note)</w:t>
+            </w:r>
+          </w:p>
+        </w:tc>
+        <w:tc>
+          <w:tcPr>
+            <w:tcW w:w="1880" w:type="dxa"/>
+          </w:tcPr>
+          <w:p>
+            <w:pPr>
+              <w:rPr>
+                <w:rFonts w:ascii="Aptos" w:eastAsia="Aptos" w:hAnsi="Aptos" w:cs="Aptos"/>
+                <w:color w:val="000000" w:themeColor="text1"/>
+                <w:sz w:val="28"/>
+                <w:szCs w:val="28"/>
+              </w:rPr>
+            </w:pPr>
+            <w:r>
+              <w:rPr>
+                <w:rFonts w:ascii="Aptos" w:eastAsia="Aptos" w:hAnsi="Aptos" w:cs="Aptos"/>
+                <w:color w:val="000000" w:themeColor="text1"/>
+                <w:sz w:val="28"/>
+                <w:szCs w:val="28"/>
+              </w:rPr>
+              <w:t>Void</w:t>
+            </w:r>
+          </w:p>
+        </w:tc>
+        <w:tc>
+          <w:tcPr>
+            <w:tcW w:w="2174" w:type="dxa"/>
+          </w:tcPr>
+          <w:p>
+            <w:pPr>
+              <w:rPr>
+                <w:rFonts w:ascii="Aptos" w:eastAsia="Aptos" w:hAnsi="Aptos" w:cs="Aptos"/>
+                <w:color w:val="000000" w:themeColor="text1"/>
+                <w:sz w:val="28"/>
+                <w:szCs w:val="28"/>
+              </w:rPr>
+            </w:pPr>
+            <w:r>
+              <w:rPr>
+                <w:rFonts w:ascii="Aptos" w:eastAsia="Aptos" w:hAnsi="Aptos" w:cs="Aptos"/>
+                <w:color w:val="000000" w:themeColor="text1"/>
+                <w:sz w:val="28"/>
+                <w:szCs w:val="28"/>
+              </w:rPr>
+              <w:t>Adds a note object to the notes array list (timeline)</w:t>
+            </w:r>
+          </w:p>
+        </w:tc>
+        <w:tc>
+          <w:tcPr>
+            <w:tcW w:w="2001" w:type="dxa"/>
+          </w:tcPr>
+          <w:p>
+            <w:pPr>
+              <w:rPr>
+                <w:rFonts w:ascii="Aptos" w:eastAsia="Aptos" w:hAnsi="Aptos" w:cs="Aptos"/>
+                <w:color w:val="000000" w:themeColor="text1"/>
+                <w:sz w:val="28"/>
+                <w:szCs w:val="28"/>
+              </w:rPr>
+            </w:pPr>
+            <w:r>
+              <w:rPr>
+                <w:rFonts w:ascii="Aptos" w:eastAsia="Aptos" w:hAnsi="Aptos" w:cs="Aptos"/>
+                <w:color w:val="000000" w:themeColor="text1"/>
+                <w:sz w:val="28"/>
+                <w:szCs w:val="28"/>
+              </w:rPr>
+              <w:t>Instrument</w:t>
+            </w:r>
+          </w:p>
+        </w:tc>
+      </w:tr>
+      <w:tr>
+        <w:tc>
+          <w:tcPr>
+            <w:tcW w:w="2961" w:type="dxa"/>
+          </w:tcPr>
+          <w:p>
+            <w:pPr>
+              <w:rPr>
+                <w:rFonts w:ascii="Aptos" w:eastAsia="Aptos" w:hAnsi="Aptos" w:cs="Aptos"/>
+                <w:color w:val="000000" w:themeColor="text1"/>
+                <w:sz w:val="28"/>
+                <w:szCs w:val="28"/>
+              </w:rPr>
+            </w:pPr>
+            <w:r>
+              <w:rPr>
+                <w:rFonts w:ascii="Aptos" w:eastAsia="Aptos" w:hAnsi="Aptos" w:cs="Aptos"/>
+                <w:color w:val="000000" w:themeColor="text1"/>
+                <w:sz w:val="28"/>
+                <w:szCs w:val="28"/>
+              </w:rPr>
+              <w:t>removeNote(int pitch, int time)</w:t>
+            </w:r>
+          </w:p>
+        </w:tc>
+        <w:tc>
+          <w:tcPr>
+            <w:tcW w:w="1880" w:type="dxa"/>
+          </w:tcPr>
+          <w:p>
+            <w:pPr>
+              <w:rPr>
+                <w:rFonts w:ascii="Aptos" w:eastAsia="Aptos" w:hAnsi="Aptos" w:cs="Aptos"/>
+                <w:color w:val="000000" w:themeColor="text1"/>
+                <w:sz w:val="28"/>
+                <w:szCs w:val="28"/>
+              </w:rPr>
+            </w:pPr>
+            <w:r>
+              <w:rPr>
+                <w:rFonts w:ascii="Aptos" w:eastAsia="Aptos" w:hAnsi="Aptos" w:cs="Aptos"/>
+                <w:color w:val="000000" w:themeColor="text1"/>
+                <w:sz w:val="28"/>
+                <w:szCs w:val="28"/>
+              </w:rPr>
+              <w:t>Void</w:t>
+            </w:r>
+          </w:p>
+        </w:tc>
+        <w:tc>
+          <w:tcPr>
+            <w:tcW w:w="2174" w:type="dxa"/>
+          </w:tcPr>
+          <w:p>
+            <w:pPr>
+              <w:rPr>
+                <w:rFonts w:ascii="Aptos" w:eastAsia="Aptos" w:hAnsi="Aptos" w:cs="Aptos"/>
+                <w:color w:val="000000" w:themeColor="text1"/>
+                <w:sz w:val="28"/>
+                <w:szCs w:val="28"/>
+              </w:rPr>
+            </w:pPr>
+            <w:r>
+              <w:rPr>
+                <w:rFonts w:ascii="Aptos" w:eastAsia="Aptos" w:hAnsi="Aptos" w:cs="Aptos"/>
+                <w:color w:val="000000" w:themeColor="text1"/>
+                <w:sz w:val="28"/>
+                <w:szCs w:val="28"/>
+              </w:rPr>
+              <w:t xml:space="preserve">Removes a note object from the </w:t>
+            </w:r>
+            <w:r>
+              <w:rPr>
+                <w:rFonts w:ascii="Aptos" w:eastAsia="Aptos" w:hAnsi="Aptos" w:cs="Aptos"/>
+                <w:color w:val="000000" w:themeColor="text1"/>
+                <w:sz w:val="28"/>
+                <w:szCs w:val="28"/>
+              </w:rPr>
+              <w:lastRenderedPageBreak/>
+              <w:t>notes array list (timeline)</w:t>
+            </w:r>
+          </w:p>
+        </w:tc>
+        <w:tc>
+          <w:tcPr>
+            <w:tcW w:w="2001" w:type="dxa"/>
+          </w:tcPr>
+          <w:p>
+            <w:pPr>
+              <w:rPr>
+                <w:rFonts w:ascii="Aptos" w:eastAsia="Aptos" w:hAnsi="Aptos" w:cs="Aptos"/>
+                <w:color w:val="000000" w:themeColor="text1"/>
+                <w:sz w:val="28"/>
+                <w:szCs w:val="28"/>
+              </w:rPr>
+            </w:pPr>
+            <w:r>
+              <w:rPr>
+                <w:rFonts w:ascii="Aptos" w:eastAsia="Aptos" w:hAnsi="Aptos" w:cs="Aptos"/>
+                <w:color w:val="000000" w:themeColor="text1"/>
+                <w:sz w:val="28"/>
+                <w:szCs w:val="28"/>
+              </w:rPr>
+              <w:lastRenderedPageBreak/>
+              <w:t>Instrument</w:t>
+            </w:r>
+          </w:p>
+        </w:tc>
+      </w:tr>
+      <w:tr>
+        <w:tc>
+          <w:tcPr>
+            <w:tcW w:w="2961" w:type="dxa"/>
+          </w:tcPr>
+          <w:p>
+            <w:pPr>
+              <w:rPr>
+                <w:rFonts w:ascii="Aptos" w:eastAsia="Aptos" w:hAnsi="Aptos" w:cs="Aptos"/>
+                <w:color w:val="000000" w:themeColor="text1"/>
+                <w:sz w:val="28"/>
+                <w:szCs w:val="28"/>
+              </w:rPr>
+            </w:pPr>
+            <w:r>
+              <w:rPr>
+                <w:rFonts w:ascii="Aptos" w:eastAsia="Aptos" w:hAnsi="Aptos" w:cs="Aptos"/>
+                <w:color w:val="000000" w:themeColor="text1"/>
+                <w:sz w:val="28"/>
+                <w:szCs w:val="28"/>
+              </w:rPr>
+              <w:t>getNotes</w:t>
+            </w:r>
+            <w:r>
+              <w:rPr>
+                <w:rFonts w:ascii="Aptos" w:eastAsia="Aptos" w:hAnsi="Aptos" w:cs="Aptos"/>
+                <w:color w:val="000000" w:themeColor="text1"/>
+                <w:sz w:val="28"/>
+                <w:szCs w:val="28"/>
+              </w:rPr>
+              <w:t>()</w:t>
+            </w:r>
+          </w:p>
+        </w:tc>
+        <w:tc>
+          <w:tcPr>
+            <w:tcW w:w="1880" w:type="dxa"/>
+          </w:tcPr>
+          <w:p>
+            <w:pPr>
+              <w:rPr>
+                <w:rFonts w:ascii="Aptos" w:eastAsia="Aptos" w:hAnsi="Aptos" w:cs="Aptos"/>
+                <w:color w:val="000000" w:themeColor="text1"/>
+                <w:sz w:val="28"/>
+                <w:szCs w:val="28"/>
+              </w:rPr>
+            </w:pPr>
+            <w:r>
+              <w:rPr>
+                <w:rFonts w:ascii="Aptos" w:eastAsia="Aptos" w:hAnsi="Aptos" w:cs="Aptos"/>
+                <w:color w:val="000000" w:themeColor="text1"/>
+                <w:sz w:val="28"/>
+                <w:szCs w:val="28"/>
+              </w:rPr>
+              <w:t>List&lt;notes&gt;</w:t>
+            </w:r>
+          </w:p>
+        </w:tc>
+        <w:tc>
+          <w:tcPr>
+            <w:tcW w:w="2174" w:type="dxa"/>
+          </w:tcPr>
+          <w:p>
+            <w:pPr>
+              <w:rPr>
+                <w:rFonts w:ascii="Aptos" w:eastAsia="Aptos" w:hAnsi="Aptos" w:cs="Aptos"/>
+                <w:color w:val="000000" w:themeColor="text1"/>
+                <w:sz w:val="28"/>
+                <w:szCs w:val="28"/>
+              </w:rPr>
+            </w:pPr>
+            <w:r>
+              <w:rPr>
+                <w:rFonts w:ascii="Aptos" w:eastAsia="Aptos" w:hAnsi="Aptos" w:cs="Aptos"/>
+                <w:color w:val="000000" w:themeColor="text1"/>
+                <w:sz w:val="28"/>
+                <w:szCs w:val="28"/>
+              </w:rPr>
+              <w:t>returns the list of notes</w:t>
+            </w:r>
+          </w:p>
+        </w:tc>
+        <w:tc>
+          <w:tcPr>
+            <w:tcW w:w="2001" w:type="dxa"/>
+          </w:tcPr>
+          <w:p>
+            <w:pPr>
+              <w:rPr>
+                <w:rFonts w:ascii="Aptos" w:eastAsia="Aptos" w:hAnsi="Aptos" w:cs="Aptos"/>
+                <w:color w:val="000000" w:themeColor="text1"/>
+                <w:sz w:val="28"/>
+                <w:szCs w:val="28"/>
+              </w:rPr>
+            </w:pPr>
+            <w:r>
+              <w:rPr>
+                <w:rFonts w:ascii="Aptos" w:eastAsia="Aptos" w:hAnsi="Aptos" w:cs="Aptos"/>
+                <w:color w:val="000000" w:themeColor="text1"/>
+                <w:sz w:val="28"/>
+                <w:szCs w:val="28"/>
+              </w:rPr>
+              <w:t>I</w:t>
+            </w:r>
+            <w:r>
+              <w:rPr>
+                <w:rFonts w:ascii="Aptos" w:eastAsia="Aptos" w:hAnsi="Aptos" w:cs="Aptos"/>
+                <w:color w:val="000000" w:themeColor="text1"/>
+                <w:sz w:val="28"/>
+                <w:szCs w:val="28"/>
+              </w:rPr>
+              <w:t>nstrument</w:t>
+            </w:r>
+          </w:p>
+        </w:tc>
+      </w:tr>
+      <w:tr>
+        <w:tc>
+          <w:tcPr>
+            <w:tcW w:w="2961" w:type="dxa"/>
+          </w:tcPr>
+          <w:p>
+            <w:pPr>
+              <w:rPr>
+                <w:rFonts w:ascii="Aptos" w:eastAsia="Aptos" w:hAnsi="Aptos" w:cs="Aptos"/>
+                <w:color w:val="000000" w:themeColor="text1"/>
+                <w:sz w:val="28"/>
+                <w:szCs w:val="28"/>
+              </w:rPr>
+            </w:pPr>
+            <w:r>
+              <w:rPr>
+                <w:rFonts w:ascii="Aptos" w:eastAsia="Aptos" w:hAnsi="Aptos" w:cs="Aptos"/>
+                <w:color w:val="000000" w:themeColor="text1"/>
+                <w:sz w:val="28"/>
+                <w:szCs w:val="28"/>
+              </w:rPr>
+              <w:t>findNoteAt(int pitch, int col)</w:t>
+            </w:r>
+          </w:p>
+        </w:tc>
+        <w:tc>
+          <w:tcPr>
+            <w:tcW w:w="1880" w:type="dxa"/>
+          </w:tcPr>
+          <w:p>
+            <w:pPr>
+              <w:rPr>
+                <w:rFonts w:ascii="Aptos" w:eastAsia="Aptos" w:hAnsi="Aptos" w:cs="Aptos"/>
+                <w:color w:val="000000" w:themeColor="text1"/>
+                <w:sz w:val="28"/>
+                <w:szCs w:val="28"/>
+              </w:rPr>
+            </w:pPr>
+            <w:r>
+              <w:rPr>
+                <w:rFonts w:ascii="Aptos" w:eastAsia="Aptos" w:hAnsi="Aptos" w:cs="Aptos"/>
+                <w:color w:val="000000" w:themeColor="text1"/>
+                <w:sz w:val="28"/>
+                <w:szCs w:val="28"/>
+              </w:rPr>
+              <w:t>Note</w:t>
+            </w:r>
+          </w:p>
+        </w:tc>
+        <w:tc>
+          <w:tcPr>
+            <w:tcW w:w="2174" w:type="dxa"/>
+          </w:tcPr>
+          <w:p>
+            <w:pPr>
+              <w:rPr>
+                <w:rFonts w:ascii="Aptos" w:eastAsia="Aptos" w:hAnsi="Aptos" w:cs="Aptos"/>
+                <w:color w:val="000000" w:themeColor="text1"/>
+                <w:sz w:val="28"/>
+                <w:szCs w:val="28"/>
+              </w:rPr>
+            </w:pPr>
+            <w:r>
+              <w:rPr>
+                <w:rFonts w:ascii="Aptos" w:eastAsia="Aptos" w:hAnsi="Aptos" w:cs="Aptos"/>
+                <w:color w:val="000000" w:themeColor="text1"/>
+                <w:sz w:val="28"/>
+                <w:szCs w:val="28"/>
+              </w:rPr>
+              <w:t>Finds a specific note at the desired pitch and place</w:t>
+            </w:r>
+          </w:p>
+        </w:tc>
+        <w:tc>
+          <w:tcPr>
+            <w:tcW w:w="2001" w:type="dxa"/>
+          </w:tcPr>
+          <w:p>
+            <w:pPr>
+              <w:rPr>
+                <w:rFonts w:ascii="Aptos" w:eastAsia="Aptos" w:hAnsi="Aptos" w:cs="Aptos"/>
+                <w:color w:val="000000" w:themeColor="text1"/>
+                <w:sz w:val="28"/>
+                <w:szCs w:val="28"/>
+              </w:rPr>
+            </w:pPr>
+            <w:r>
+              <w:rPr>
+                <w:rFonts w:ascii="Aptos" w:eastAsia="Aptos" w:hAnsi="Aptos" w:cs="Aptos"/>
+                <w:color w:val="000000" w:themeColor="text1"/>
+                <w:sz w:val="28"/>
+                <w:szCs w:val="28"/>
+              </w:rPr>
+              <w:t>sequencerGrid</w:t>
+            </w:r>
+          </w:p>
+        </w:tc>
+      </w:tr>
+    </w:tbl>
+    <w:p>
+      <w:pPr>
+        <w:rPr>
+          <w:rFonts w:ascii="Aptos" w:eastAsia="Aptos" w:hAnsi="Aptos" w:cs="Aptos"/>
+          <w:color w:val="000000" w:themeColor="text1"/>
+        </w:rPr>
+      </w:pPr>
+    </w:p>
+    <w:p>
+      <w:pPr>
+        <w:rPr>
+          <w:rFonts w:ascii="Aptos" w:eastAsia="Aptos" w:hAnsi="Aptos" w:cs="Aptos"/>
+          <w:color w:val="000000" w:themeColor="text1"/>
+        </w:rPr>
+      </w:pPr>
       <w:r>
         <w:rPr>
           <w:rFonts w:ascii="Aptos" w:eastAsia="Aptos" w:hAnsi="Aptos" w:cs="Aptos"/>
@@ -25027,27 +29228,28 @@
         <w:rPr>
           <w:rFonts w:ascii="Aptos" w:eastAsia="Aptos" w:hAnsi="Aptos" w:cs="Aptos"/>
           <w:color w:val="000000" w:themeColor="text1"/>
-        </w:rPr>
-      </w:pPr>
-      <w:r>
-        <w:rPr>
-          <w:rFonts w:ascii="Aptos" w:eastAsia="Aptos" w:hAnsi="Aptos" w:cs="Aptos"/>
-          <w:color w:val="000000" w:themeColor="text1"/>
-        </w:rPr>
-        <w:t>(Insert data dictionary or class diagrams) </w:t>
-      </w:r>
-    </w:p>
-    <w:p>
-      <w:pPr>
-        <w:rPr>
-          <w:rFonts w:ascii="Aptos" w:eastAsia="Aptos" w:hAnsi="Aptos" w:cs="Aptos"/>
-          <w:color w:val="000000" w:themeColor="text1"/>
-        </w:rPr>
-      </w:pPr>
-      <w:r>
-        <w:rPr>
-          <w:rFonts w:ascii="Aptos" w:eastAsia="Aptos" w:hAnsi="Aptos" w:cs="Aptos"/>
-          <w:color w:val="000000" w:themeColor="text1"/>
+          <w:sz w:val="28"/>
+          <w:szCs w:val="28"/>
+        </w:rPr>
+      </w:pPr>
+      <w:r>
+        <w:rPr>
+          <w:rFonts w:ascii="Aptos" w:eastAsia="Aptos" w:hAnsi="Aptos" w:cs="Aptos"/>
+          <w:b/>
+          <w:bCs/>
+          <w:color w:val="000000" w:themeColor="text1"/>
+          <w:sz w:val="28"/>
+          <w:szCs w:val="28"/>
+          <w:u w:val="single"/>
+        </w:rPr>
+        <w:t>Development:</w:t>
+      </w:r>
+      <w:r>
+        <w:rPr>
+          <w:rFonts w:ascii="Aptos" w:eastAsia="Aptos" w:hAnsi="Aptos" w:cs="Aptos"/>
+          <w:color w:val="000000" w:themeColor="text1"/>
+          <w:sz w:val="28"/>
+          <w:szCs w:val="28"/>
         </w:rPr>
         <w:t> </w:t>
       </w:r>
@@ -25064,47 +29266,218 @@
           <w:rFonts w:ascii="Aptos" w:eastAsia="Aptos" w:hAnsi="Aptos" w:cs="Aptos"/>
           <w:color w:val="000000" w:themeColor="text1"/>
         </w:rPr>
-        <w:t> </w:t>
-      </w:r>
-    </w:p>
-    <w:p>
-      <w:pPr>
-        <w:rPr>
-          <w:rFonts w:ascii="Aptos" w:eastAsia="Aptos" w:hAnsi="Aptos" w:cs="Aptos"/>
-          <w:color w:val="000000" w:themeColor="text1"/>
-        </w:rPr>
-      </w:pPr>
-      <w:r>
-        <w:rPr>
-          <w:rFonts w:ascii="Aptos" w:eastAsia="Aptos" w:hAnsi="Aptos" w:cs="Aptos"/>
-          <w:b/>
-          <w:bCs/>
-          <w:color w:val="000000" w:themeColor="text1"/>
-          <w:u w:val="single"/>
-        </w:rPr>
-        <w:t>Development:</w:t>
-      </w:r>
-      <w:r>
-        <w:rPr>
-          <w:rFonts w:ascii="Aptos" w:eastAsia="Aptos" w:hAnsi="Aptos" w:cs="Aptos"/>
-          <w:color w:val="000000" w:themeColor="text1"/>
-        </w:rPr>
-        <w:t> </w:t>
-      </w:r>
-    </w:p>
-    <w:p>
-      <w:pPr>
-        <w:rPr>
-          <w:rFonts w:ascii="Aptos" w:eastAsia="Aptos" w:hAnsi="Aptos" w:cs="Aptos"/>
-          <w:color w:val="000000" w:themeColor="text1"/>
-        </w:rPr>
-      </w:pPr>
-      <w:r>
-        <w:rPr>
-          <w:rFonts w:ascii="Aptos" w:eastAsia="Aptos" w:hAnsi="Aptos" w:cs="Aptos"/>
-          <w:color w:val="000000" w:themeColor="text1"/>
-        </w:rPr>
-        <w:t> </w:t>
+        <w:tab/>
+        <w:t>For developing this stage, I decided to start by creating the note class. This is because a lot of the other coding in this section relies on</w:t>
+      </w:r>
+      <w:r>
+        <w:rPr>
+          <w:rFonts w:ascii="Aptos" w:eastAsia="Aptos" w:hAnsi="Aptos" w:cs="Aptos"/>
+          <w:color w:val="000000" w:themeColor="text1"/>
+        </w:rPr>
+        <w:t xml:space="preserve"> this class working properly. For example, the altered methods in the instrument and seqeuncerGrid class will not be able to work without this one working properly. To start with, I declared all </w:t>
+      </w:r>
+      <w:r>
+        <w:rPr>
+          <w:rFonts w:ascii="Aptos" w:eastAsia="Aptos" w:hAnsi="Aptos" w:cs="Aptos"/>
+          <w:color w:val="000000" w:themeColor="text1"/>
+        </w:rPr>
+        <w:t>the</w:t>
+      </w:r>
+      <w:r>
+        <w:rPr>
+          <w:rFonts w:ascii="Aptos" w:eastAsia="Aptos" w:hAnsi="Aptos" w:cs="Aptos"/>
+          <w:color w:val="000000" w:themeColor="text1"/>
+        </w:rPr>
+        <w:t xml:space="preserve"> attributes and the</w:t>
+      </w:r>
+      <w:r>
+        <w:rPr>
+          <w:rFonts w:ascii="Aptos" w:eastAsia="Aptos" w:hAnsi="Aptos" w:cs="Aptos"/>
+          <w:color w:val="000000" w:themeColor="text1"/>
+        </w:rPr>
+        <w:t xml:space="preserve"> constructor, since </w:t>
+      </w:r>
+      <w:r>
+        <w:rPr>
+          <w:rFonts w:ascii="Aptos" w:eastAsia="Aptos" w:hAnsi="Aptos" w:cs="Aptos"/>
+          <w:color w:val="000000" w:themeColor="text1"/>
+        </w:rPr>
+        <w:t>these are</w:t>
+      </w:r>
+      <w:r>
+        <w:rPr>
+          <w:rFonts w:ascii="Aptos" w:eastAsia="Aptos" w:hAnsi="Aptos" w:cs="Aptos"/>
+          <w:color w:val="000000" w:themeColor="text1"/>
+        </w:rPr>
+        <w:t xml:space="preserve"> the backbone of all classes. Here is that code:</w:t>
+      </w:r>
+    </w:p>
+    <w:p>
+      <w:pPr>
+        <w:rPr>
+          <w:rFonts w:ascii="Aptos" w:eastAsia="Aptos" w:hAnsi="Aptos" w:cs="Aptos"/>
+          <w:color w:val="000000" w:themeColor="text1"/>
+        </w:rPr>
+      </w:pPr>
+      <w:r>
+        <w:rPr>
+          <w:rFonts w:ascii="Aptos" w:eastAsia="Aptos" w:hAnsi="Aptos" w:cs="Aptos"/>
+          <w:color w:val="000000" w:themeColor="text1"/>
+        </w:rPr>
+        <w:drawing>
+          <wp:inline distT="0" distB="0" distL="0" distR="0" wp14:anchorId="70476B4B" wp14:editId="3791CB6F">
+            <wp:extent cx="5524979" cy="2644369"/>
+            <wp:effectExtent l="0" t="0" r="0" b="3810"/>
+            <wp:docPr id="1892533656" name="Picture 1" descr="A screen shot of a computer program&#10;&#10;AI-generated content may be incorrect."/>
+            <wp:cNvGraphicFramePr>
+              <a:graphicFrameLocks xmlns:a="http://schemas.openxmlformats.org/drawingml/2006/main" noChangeAspect="1"/>
+            </wp:cNvGraphicFramePr>
+            <a:graphic xmlns:a="http://schemas.openxmlformats.org/drawingml/2006/main">
+              <a:graphicData uri="http://schemas.openxmlformats.org/drawingml/2006/picture">
+                <pic:pic xmlns:pic="http://schemas.openxmlformats.org/drawingml/2006/picture">
+                  <pic:nvPicPr>
+                    <pic:cNvPr id="1892533656" name="Picture 1" descr="A screen shot of a computer program&#10;&#10;AI-generated content may be incorrect."/>
+                    <pic:cNvPicPr/>
+                  </pic:nvPicPr>
+                  <pic:blipFill>
+                    <a:blip r:embed="rId83"/>
+                    <a:stretch>
+                      <a:fillRect/>
+                    </a:stretch>
+                  </pic:blipFill>
+                  <pic:spPr>
+                    <a:xfrm>
+                      <a:off x="0" y="0"/>
+                      <a:ext cx="5524979" cy="2644369"/>
+                    </a:xfrm>
+                    <a:prstGeom prst="rect">
+                      <a:avLst/>
+                    </a:prstGeom>
+                  </pic:spPr>
+                </pic:pic>
+              </a:graphicData>
+            </a:graphic>
+          </wp:inline>
+        </w:drawing>
+      </w:r>
+    </w:p>
+    <w:p>
+      <w:pPr>
+        <w:rPr>
+          <w:rFonts w:ascii="Aptos" w:eastAsia="Aptos" w:hAnsi="Aptos" w:cs="Aptos"/>
+          <w:color w:val="000000" w:themeColor="text1"/>
+        </w:rPr>
+      </w:pPr>
+      <w:r>
+        <w:rPr>
+          <w:rFonts w:ascii="Aptos" w:eastAsia="Aptos" w:hAnsi="Aptos" w:cs="Aptos"/>
+          <w:color w:val="000000" w:themeColor="text1"/>
+        </w:rPr>
+        <w:tab/>
+        <w:t>This is simple code which just declares all the attributes for this class within the constructor.</w:t>
+      </w:r>
+      <w:r>
+        <w:rPr>
+          <w:rFonts w:ascii="Aptos" w:eastAsia="Aptos" w:hAnsi="Aptos" w:cs="Aptos"/>
+          <w:color w:val="000000" w:themeColor="text1"/>
+        </w:rPr>
+        <w:t xml:space="preserve"> I did this so that when a note is created, all relevant information about it must be inputted so that the note can be played and manipulated correctly.</w:t>
+      </w:r>
+    </w:p>
+    <w:p>
+      <w:pPr>
+        <w:rPr>
+          <w:rFonts w:ascii="Aptos" w:eastAsia="Aptos" w:hAnsi="Aptos" w:cs="Aptos"/>
+          <w:color w:val="000000" w:themeColor="text1"/>
+        </w:rPr>
+      </w:pPr>
+      <w:r>
+        <w:rPr>
+          <w:rFonts w:ascii="Aptos" w:eastAsia="Aptos" w:hAnsi="Aptos" w:cs="Aptos"/>
+          <w:color w:val="000000" w:themeColor="text1"/>
+        </w:rPr>
+        <w:tab/>
+        <w:t xml:space="preserve">Next, I created all the getters and setters for these attributes. This was done to ensure that my code is fully encapsulated, meaning that </w:t>
+      </w:r>
+      <w:r>
+        <w:rPr>
+          <w:rFonts w:ascii="Aptos" w:eastAsia="Aptos" w:hAnsi="Aptos" w:cs="Aptos"/>
+          <w:color w:val="000000" w:themeColor="text1"/>
+        </w:rPr>
+        <w:t>my attributes cannot be manipulated incorrectly. This was very simple to do as I referred to the pseudocode that I made previously. Here is the code for this module:</w:t>
+      </w:r>
+    </w:p>
+    <w:p>
+      <w:pPr>
+        <w:rPr>
+          <w:rFonts w:ascii="Aptos" w:eastAsia="Aptos" w:hAnsi="Aptos" w:cs="Aptos"/>
+          <w:color w:val="000000" w:themeColor="text1"/>
+        </w:rPr>
+      </w:pPr>
+      <w:r>
+        <w:rPr>
+          <w:rFonts w:ascii="Aptos" w:eastAsia="Aptos" w:hAnsi="Aptos" w:cs="Aptos"/>
+          <w:color w:val="000000" w:themeColor="text1"/>
+        </w:rPr>
+        <w:lastRenderedPageBreak/>
+        <w:drawing>
+          <wp:inline distT="0" distB="0" distL="0" distR="0" wp14:anchorId="113219C8" wp14:editId="71F671C1">
+            <wp:extent cx="4366638" cy="4115157"/>
+            <wp:effectExtent l="0" t="0" r="0" b="0"/>
+            <wp:docPr id="852174763" name="Picture 1" descr="A screen shot of a computer program&#10;&#10;AI-generated content may be incorrect."/>
+            <wp:cNvGraphicFramePr>
+              <a:graphicFrameLocks xmlns:a="http://schemas.openxmlformats.org/drawingml/2006/main" noChangeAspect="1"/>
+            </wp:cNvGraphicFramePr>
+            <a:graphic xmlns:a="http://schemas.openxmlformats.org/drawingml/2006/main">
+              <a:graphicData uri="http://schemas.openxmlformats.org/drawingml/2006/picture">
+                <pic:pic xmlns:pic="http://schemas.openxmlformats.org/drawingml/2006/picture">
+                  <pic:nvPicPr>
+                    <pic:cNvPr id="852174763" name="Picture 1" descr="A screen shot of a computer program&#10;&#10;AI-generated content may be incorrect."/>
+                    <pic:cNvPicPr/>
+                  </pic:nvPicPr>
+                  <pic:blipFill>
+                    <a:blip r:embed="rId84"/>
+                    <a:stretch>
+                      <a:fillRect/>
+                    </a:stretch>
+                  </pic:blipFill>
+                  <pic:spPr>
+                    <a:xfrm>
+                      <a:off x="0" y="0"/>
+                      <a:ext cx="4366638" cy="4115157"/>
+                    </a:xfrm>
+                    <a:prstGeom prst="rect">
+                      <a:avLst/>
+                    </a:prstGeom>
+                  </pic:spPr>
+                </pic:pic>
+              </a:graphicData>
+            </a:graphic>
+          </wp:inline>
+        </w:drawing>
+      </w:r>
+    </w:p>
+    <w:p>
+      <w:pPr>
+        <w:rPr>
+          <w:rFonts w:ascii="Aptos" w:eastAsia="Aptos" w:hAnsi="Aptos" w:cs="Aptos"/>
+          <w:color w:val="000000" w:themeColor="text1"/>
+        </w:rPr>
+      </w:pPr>
+      <w:r>
+        <w:rPr>
+          <w:rFonts w:ascii="Aptos" w:eastAsia="Aptos" w:hAnsi="Aptos" w:cs="Aptos"/>
+          <w:color w:val="000000" w:themeColor="text1"/>
+        </w:rPr>
+        <w:tab/>
+        <w:t>This code ensures that the note class is fully encapsulated</w:t>
+      </w:r>
+      <w:r>
+        <w:rPr>
+          <w:rFonts w:ascii="Aptos" w:eastAsia="Aptos" w:hAnsi="Aptos" w:cs="Aptos"/>
+          <w:color w:val="000000" w:themeColor="text1"/>
+        </w:rPr>
+        <w:t>.</w:t>
       </w:r>
     </w:p>
     <w:p>
@@ -25941,6 +30314,7 @@
   <w:style w:type="character" w:default="1" w:styleId="DefaultParagraphFont">
     <w:name w:val="Default Paragraph Font"/>
     <w:uiPriority w:val="1"/>
+    <w:semiHidden/>
     <w:unhideWhenUsed/>
   </w:style>
   <w:style w:type="table" w:default="1" w:styleId="TableNormal">

</xml_diff>